<commit_message>
- updated PPT - added project report - draft
</commit_message>
<xml_diff>
--- a/Doc/Project Report Active Learning on the Cloud - PT4.docx
+++ b/Doc/Project Report Active Learning on the Cloud - PT4.docx
@@ -458,6 +458,7 @@
                               <w:dataBinding w:prefixMappings="xmlns:ns0='http://schemas.microsoft.com/office/2006/coverPageProps' " w:xpath="/ns0:CoverPageProperties[1]/ns0:CompanyEmail[1]" w:storeItemID="{55AF091B-3C7A-41E3-B477-F2FDAA23CFDA}"/>
                               <w:text/>
                             </w:sdtPr>
+                            <w:sdtEndPr/>
                             <w:sdtContent>
                               <w:r>
                                 <w:rPr>
@@ -759,6 +760,7 @@
                             <w:dataBinding w:prefixMappings="xmlns:ns0='http://schemas.microsoft.com/office/2006/coverPageProps' " w:xpath="/ns0:CoverPageProperties[1]/ns0:Abstract[1]" w:storeItemID="{55AF091B-3C7A-41E3-B477-F2FDAA23CFDA}"/>
                             <w:text w:multiLine="1"/>
                           </w:sdtPr>
+                          <w:sdtEndPr/>
                           <w:sdtContent>
                             <w:p>
                               <w:pPr>
@@ -1055,10 +1057,6 @@
               </mc:Choice>
               <mc:Fallback>
                 <w:pict>
-                  <v:shapetype id="_x0000_t202" coordsize="21600,21600" o:spt="202" path="m,l,21600r21600,l21600,xe">
-                    <v:stroke joinstyle="miter"/>
-                    <v:path gradientshapeok="t" o:connecttype="rect"/>
-                  </v:shapetype>
                   <v:shape id="Text Box 154" o:spid="_x0000_s1028" type="#_x0000_t202" style="position:absolute;margin-left:0;margin-top:0;width:8in;height:286.5pt;z-index:251659264;visibility:visible;mso-wrap-style:square;mso-width-percent:941;mso-height-percent:363;mso-top-percent:300;mso-wrap-distance-left:9pt;mso-wrap-distance-top:0;mso-wrap-distance-right:9pt;mso-wrap-distance-bottom:0;mso-position-horizontal:center;mso-position-horizontal-relative:page;mso-position-vertical-relative:page;mso-width-percent:941;mso-height-percent:363;mso-top-percent:300;mso-width-relative:page;mso-height-relative:page;v-text-anchor:bottom" o:gfxdata="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" filled="f" stroked="f" strokeweight=".5pt">
                     <v:textbox inset="126pt,0,54pt,0">
                       <w:txbxContent>
@@ -1533,8 +1531,6 @@
       <w:r>
         <w:t>SendGrid free account has limited service time, and it is not really unique cloud feature</w:t>
       </w:r>
-      <w:bookmarkStart w:id="0" w:name="_GoBack"/>
-      <w:bookmarkEnd w:id="0"/>
       <w:r>
         <w:t xml:space="preserve"> </w:t>
       </w:r>
@@ -1869,6 +1865,30 @@
     </w:p>
     <w:p>
       <w:pPr>
+        <w:pStyle w:val="Heading3"/>
+        <w:numPr>
+          <w:ilvl w:val="0"/>
+          <w:numId w:val="5"/>
+        </w:numPr>
+      </w:pPr>
+      <w:r>
+        <w:t>Auto scaling</w:t>
+      </w:r>
+    </w:p>
+    <w:p>
+      <w:pPr>
+        <w:pStyle w:val="Heading3"/>
+        <w:numPr>
+          <w:ilvl w:val="0"/>
+          <w:numId w:val="5"/>
+        </w:numPr>
+      </w:pPr>
+      <w:r>
+        <w:t>Usage Alert</w:t>
+      </w:r>
+    </w:p>
+    <w:p>
+      <w:pPr>
         <w:pStyle w:val="Heading2"/>
         <w:numPr>
           <w:ilvl w:val="0"/>
@@ -1912,6 +1932,19 @@
     </w:p>
     <w:p>
       <w:pPr>
+        <w:pStyle w:val="Heading3"/>
+        <w:numPr>
+          <w:ilvl w:val="0"/>
+          <w:numId w:val="9"/>
+        </w:numPr>
+      </w:pPr>
+      <w:r>
+        <w:t>Usage Alert</w:t>
+      </w:r>
+    </w:p>
+    <w:p/>
+    <w:p>
+      <w:pPr>
         <w:pStyle w:val="Heading2"/>
         <w:numPr>
           <w:ilvl w:val="0"/>
@@ -1926,6 +1959,7 @@
         <w:rPr>
           <w:sz w:val="36"/>
         </w:rPr>
+        <w:lastRenderedPageBreak/>
         <w:t>Azure Storage</w:t>
       </w:r>
       <w:r>
@@ -2060,8 +2094,6 @@
         <w:t>Add End Point</w:t>
       </w:r>
     </w:p>
-    <w:p/>
-    <w:p/>
     <w:p>
       <w:pPr>
         <w:pStyle w:val="Heading2"/>
@@ -2086,7 +2118,7 @@
         <w:pStyle w:val="Heading3"/>
         <w:numPr>
           <w:ilvl w:val="0"/>
-          <w:numId w:val="12"/>
+          <w:numId w:val="14"/>
         </w:numPr>
       </w:pPr>
       <w:r>
@@ -2192,6 +2224,7 @@
         <w:rPr>
           <w:noProof/>
         </w:rPr>
+        <w:lastRenderedPageBreak/>
         <w:drawing>
           <wp:inline distT="0" distB="0" distL="0" distR="0" wp14:anchorId="4825E556" wp14:editId="111C31B8">
             <wp:extent cx="5453743" cy="2266300"/>
@@ -2258,7 +2291,6 @@
         <w:rPr>
           <w:noProof/>
         </w:rPr>
-        <w:lastRenderedPageBreak/>
         <w:drawing>
           <wp:inline distT="0" distB="0" distL="0" distR="0" wp14:anchorId="3C490466" wp14:editId="2559513A">
             <wp:extent cx="4947557" cy="2524208"/>
@@ -2355,6 +2387,7 @@
         <w:rPr>
           <w:noProof/>
         </w:rPr>
+        <w:lastRenderedPageBreak/>
         <w:drawing>
           <wp:inline distT="0" distB="0" distL="0" distR="0" wp14:anchorId="2D23BE42" wp14:editId="3468B173">
             <wp:extent cx="4142014" cy="2808432"/>
@@ -2398,7 +2431,6 @@
         <w:rPr>
           <w:noProof/>
         </w:rPr>
-        <w:lastRenderedPageBreak/>
         <w:drawing>
           <wp:inline distT="0" distB="0" distL="0" distR="0" wp14:anchorId="24F1AF83" wp14:editId="24F4C0A3">
             <wp:extent cx="4359729" cy="1386747"/>
@@ -2495,6 +2527,7 @@
         <w:rPr>
           <w:noProof/>
         </w:rPr>
+        <w:lastRenderedPageBreak/>
         <w:drawing>
           <wp:inline distT="0" distB="0" distL="0" distR="0" wp14:anchorId="5AB62AEC" wp14:editId="4D1BF46A">
             <wp:extent cx="4322202" cy="3390900"/>
@@ -2537,7 +2570,6 @@
         <w:rPr>
           <w:noProof/>
         </w:rPr>
-        <w:lastRenderedPageBreak/>
         <w:drawing>
           <wp:inline distT="0" distB="0" distL="0" distR="0" wp14:anchorId="48F2486C" wp14:editId="212F1942">
             <wp:extent cx="4234001" cy="3771900"/>
@@ -2580,6 +2612,7 @@
         <w:rPr>
           <w:noProof/>
         </w:rPr>
+        <w:lastRenderedPageBreak/>
         <w:drawing>
           <wp:inline distT="0" distB="0" distL="0" distR="0" wp14:anchorId="4F46DD3F" wp14:editId="449EC2D6">
             <wp:extent cx="4348843" cy="2535838"/>
@@ -2620,8 +2653,73 @@
     <w:p/>
     <w:p>
       <w:pPr>
-        <w:ind w:left="-450"/>
-      </w:pPr>
+        <w:pStyle w:val="Heading2"/>
+        <w:numPr>
+          <w:ilvl w:val="0"/>
+          <w:numId w:val="4"/>
+        </w:numPr>
+        <w:ind w:left="360"/>
+        <w:rPr>
+          <w:sz w:val="36"/>
+        </w:rPr>
+      </w:pPr>
+      <w:r>
+        <w:rPr>
+          <w:sz w:val="36"/>
+        </w:rPr>
+        <w:t>Geo redundancy failover</w:t>
+      </w:r>
+      <w:r>
+        <w:rPr>
+          <w:sz w:val="36"/>
+        </w:rPr>
+        <w:t xml:space="preserve"> simulation</w:t>
+      </w:r>
+    </w:p>
+    <w:p>
+      <w:pPr>
+        <w:pStyle w:val="Heading2"/>
+        <w:numPr>
+          <w:ilvl w:val="0"/>
+          <w:numId w:val="4"/>
+        </w:numPr>
+        <w:ind w:left="360"/>
+        <w:rPr>
+          <w:sz w:val="36"/>
+        </w:rPr>
+      </w:pPr>
+      <w:r>
+        <w:rPr>
+          <w:sz w:val="36"/>
+        </w:rPr>
+        <w:t>IIS Remote Management</w:t>
+      </w:r>
+    </w:p>
+    <w:p/>
+    <w:p>
+      <w:pPr>
+        <w:pStyle w:val="Heading1"/>
+        <w:rPr>
+          <w:b/>
+          <w:sz w:val="44"/>
+        </w:rPr>
+      </w:pPr>
+      <w:r>
+        <w:rPr>
+          <w:b/>
+          <w:sz w:val="44"/>
+        </w:rPr>
+        <w:t>Lesson learned a</w:t>
+      </w:r>
+      <w:bookmarkStart w:id="0" w:name="_GoBack"/>
+      <w:bookmarkEnd w:id="0"/>
+      <w:r>
+        <w:rPr>
+          <w:b/>
+          <w:sz w:val="44"/>
+        </w:rPr>
+        <w:t>nd challenges faced</w:t>
+      </w:r>
     </w:p>
     <w:sectPr>
       <w:footerReference w:type="default" r:id="rId21"/>
@@ -2722,7 +2820,7 @@
                 <w:bCs/>
                 <w:noProof/>
               </w:rPr>
-              <w:t>1</w:t>
+              <w:t>2</w:t>
             </w:r>
             <w:r>
               <w:rPr>
@@ -2767,7 +2865,7 @@
                 <w:bCs/>
                 <w:noProof/>
               </w:rPr>
-              <w:t>7</w:t>
+              <w:t>8</w:t>
             </w:r>
             <w:r>
               <w:rPr>
@@ -2959,6 +3057,95 @@
     </w:lvl>
   </w:abstractNum>
   <w:abstractNum w:abstractNumId="1" w15:restartNumberingAfterBreak="0">
+    <w:nsid w:val="0442198E"/>
+    <w:multiLevelType w:val="hybridMultilevel"/>
+    <w:tmpl w:val="1728B6E6"/>
+    <w:lvl w:ilvl="0" w:tplc="04090019">
+      <w:start w:val="1"/>
+      <w:numFmt w:val="lowerLetter"/>
+      <w:lvlText w:val="%1."/>
+      <w:lvlJc w:val="left"/>
+      <w:pPr>
+        <w:ind w:left="720" w:hanging="360"/>
+      </w:pPr>
+      <w:rPr>
+        <w:rFonts w:hint="default"/>
+      </w:rPr>
+    </w:lvl>
+    <w:lvl w:ilvl="1" w:tplc="04090019" w:tentative="1">
+      <w:start w:val="1"/>
+      <w:numFmt w:val="lowerLetter"/>
+      <w:lvlText w:val="%2."/>
+      <w:lvlJc w:val="left"/>
+      <w:pPr>
+        <w:ind w:left="1440" w:hanging="360"/>
+      </w:pPr>
+    </w:lvl>
+    <w:lvl w:ilvl="2" w:tplc="0409001B" w:tentative="1">
+      <w:start w:val="1"/>
+      <w:numFmt w:val="lowerRoman"/>
+      <w:lvlText w:val="%3."/>
+      <w:lvlJc w:val="right"/>
+      <w:pPr>
+        <w:ind w:left="2160" w:hanging="180"/>
+      </w:pPr>
+    </w:lvl>
+    <w:lvl w:ilvl="3" w:tplc="0409000F" w:tentative="1">
+      <w:start w:val="1"/>
+      <w:numFmt w:val="decimal"/>
+      <w:lvlText w:val="%4."/>
+      <w:lvlJc w:val="left"/>
+      <w:pPr>
+        <w:ind w:left="2880" w:hanging="360"/>
+      </w:pPr>
+    </w:lvl>
+    <w:lvl w:ilvl="4" w:tplc="04090019" w:tentative="1">
+      <w:start w:val="1"/>
+      <w:numFmt w:val="lowerLetter"/>
+      <w:lvlText w:val="%5."/>
+      <w:lvlJc w:val="left"/>
+      <w:pPr>
+        <w:ind w:left="3600" w:hanging="360"/>
+      </w:pPr>
+    </w:lvl>
+    <w:lvl w:ilvl="5" w:tplc="0409001B" w:tentative="1">
+      <w:start w:val="1"/>
+      <w:numFmt w:val="lowerRoman"/>
+      <w:lvlText w:val="%6."/>
+      <w:lvlJc w:val="right"/>
+      <w:pPr>
+        <w:ind w:left="4320" w:hanging="180"/>
+      </w:pPr>
+    </w:lvl>
+    <w:lvl w:ilvl="6" w:tplc="0409000F" w:tentative="1">
+      <w:start w:val="1"/>
+      <w:numFmt w:val="decimal"/>
+      <w:lvlText w:val="%7."/>
+      <w:lvlJc w:val="left"/>
+      <w:pPr>
+        <w:ind w:left="5040" w:hanging="360"/>
+      </w:pPr>
+    </w:lvl>
+    <w:lvl w:ilvl="7" w:tplc="04090019" w:tentative="1">
+      <w:start w:val="1"/>
+      <w:numFmt w:val="lowerLetter"/>
+      <w:lvlText w:val="%8."/>
+      <w:lvlJc w:val="left"/>
+      <w:pPr>
+        <w:ind w:left="5760" w:hanging="360"/>
+      </w:pPr>
+    </w:lvl>
+    <w:lvl w:ilvl="8" w:tplc="0409001B" w:tentative="1">
+      <w:start w:val="1"/>
+      <w:numFmt w:val="lowerRoman"/>
+      <w:lvlText w:val="%9."/>
+      <w:lvlJc w:val="right"/>
+      <w:pPr>
+        <w:ind w:left="6480" w:hanging="180"/>
+      </w:pPr>
+    </w:lvl>
+  </w:abstractNum>
+  <w:abstractNum w:abstractNumId="2" w15:restartNumberingAfterBreak="0">
     <w:nsid w:val="061B6D39"/>
     <w:multiLevelType w:val="multilevel"/>
     <w:tmpl w:val="8434513A"/>
@@ -3080,7 +3267,7 @@
       </w:rPr>
     </w:lvl>
   </w:abstractNum>
-  <w:abstractNum w:abstractNumId="2" w15:restartNumberingAfterBreak="0">
+  <w:abstractNum w:abstractNumId="3" w15:restartNumberingAfterBreak="0">
     <w:nsid w:val="19A7491A"/>
     <w:multiLevelType w:val="hybridMultilevel"/>
     <w:tmpl w:val="1728B6E6"/>
@@ -3169,7 +3356,7 @@
       </w:pPr>
     </w:lvl>
   </w:abstractNum>
-  <w:abstractNum w:abstractNumId="3" w15:restartNumberingAfterBreak="0">
+  <w:abstractNum w:abstractNumId="4" w15:restartNumberingAfterBreak="0">
     <w:nsid w:val="1B2F0F4C"/>
     <w:multiLevelType w:val="hybridMultilevel"/>
     <w:tmpl w:val="1728B6E6"/>
@@ -3258,7 +3445,7 @@
       </w:pPr>
     </w:lvl>
   </w:abstractNum>
-  <w:abstractNum w:abstractNumId="4" w15:restartNumberingAfterBreak="0">
+  <w:abstractNum w:abstractNumId="5" w15:restartNumberingAfterBreak="0">
     <w:nsid w:val="2CB84E4C"/>
     <w:multiLevelType w:val="hybridMultilevel"/>
     <w:tmpl w:val="0ACC9AF6"/>
@@ -3370,7 +3557,7 @@
       </w:rPr>
     </w:lvl>
   </w:abstractNum>
-  <w:abstractNum w:abstractNumId="5" w15:restartNumberingAfterBreak="0">
+  <w:abstractNum w:abstractNumId="6" w15:restartNumberingAfterBreak="0">
     <w:nsid w:val="33840C59"/>
     <w:multiLevelType w:val="hybridMultilevel"/>
     <w:tmpl w:val="43B83C0C"/>
@@ -3459,7 +3646,7 @@
       </w:pPr>
     </w:lvl>
   </w:abstractNum>
-  <w:abstractNum w:abstractNumId="6" w15:restartNumberingAfterBreak="0">
+  <w:abstractNum w:abstractNumId="7" w15:restartNumberingAfterBreak="0">
     <w:nsid w:val="466D036A"/>
     <w:multiLevelType w:val="hybridMultilevel"/>
     <w:tmpl w:val="1728B6E6"/>
@@ -3548,7 +3735,7 @@
       </w:pPr>
     </w:lvl>
   </w:abstractNum>
-  <w:abstractNum w:abstractNumId="7" w15:restartNumberingAfterBreak="0">
+  <w:abstractNum w:abstractNumId="8" w15:restartNumberingAfterBreak="0">
     <w:nsid w:val="47780129"/>
     <w:multiLevelType w:val="hybridMultilevel"/>
     <w:tmpl w:val="1728B6E6"/>
@@ -3637,7 +3824,7 @@
       </w:pPr>
     </w:lvl>
   </w:abstractNum>
-  <w:abstractNum w:abstractNumId="8" w15:restartNumberingAfterBreak="0">
+  <w:abstractNum w:abstractNumId="9" w15:restartNumberingAfterBreak="0">
     <w:nsid w:val="5DAF465F"/>
     <w:multiLevelType w:val="hybridMultilevel"/>
     <w:tmpl w:val="FB58E8C8"/>
@@ -3726,7 +3913,96 @@
       </w:pPr>
     </w:lvl>
   </w:abstractNum>
-  <w:abstractNum w:abstractNumId="9" w15:restartNumberingAfterBreak="0">
+  <w:abstractNum w:abstractNumId="10" w15:restartNumberingAfterBreak="0">
+    <w:nsid w:val="5EF77D21"/>
+    <w:multiLevelType w:val="hybridMultilevel"/>
+    <w:tmpl w:val="1728B6E6"/>
+    <w:lvl w:ilvl="0" w:tplc="04090019">
+      <w:start w:val="1"/>
+      <w:numFmt w:val="lowerLetter"/>
+      <w:lvlText w:val="%1."/>
+      <w:lvlJc w:val="left"/>
+      <w:pPr>
+        <w:ind w:left="720" w:hanging="360"/>
+      </w:pPr>
+      <w:rPr>
+        <w:rFonts w:hint="default"/>
+      </w:rPr>
+    </w:lvl>
+    <w:lvl w:ilvl="1" w:tplc="04090019" w:tentative="1">
+      <w:start w:val="1"/>
+      <w:numFmt w:val="lowerLetter"/>
+      <w:lvlText w:val="%2."/>
+      <w:lvlJc w:val="left"/>
+      <w:pPr>
+        <w:ind w:left="1440" w:hanging="360"/>
+      </w:pPr>
+    </w:lvl>
+    <w:lvl w:ilvl="2" w:tplc="0409001B" w:tentative="1">
+      <w:start w:val="1"/>
+      <w:numFmt w:val="lowerRoman"/>
+      <w:lvlText w:val="%3."/>
+      <w:lvlJc w:val="right"/>
+      <w:pPr>
+        <w:ind w:left="2160" w:hanging="180"/>
+      </w:pPr>
+    </w:lvl>
+    <w:lvl w:ilvl="3" w:tplc="0409000F" w:tentative="1">
+      <w:start w:val="1"/>
+      <w:numFmt w:val="decimal"/>
+      <w:lvlText w:val="%4."/>
+      <w:lvlJc w:val="left"/>
+      <w:pPr>
+        <w:ind w:left="2880" w:hanging="360"/>
+      </w:pPr>
+    </w:lvl>
+    <w:lvl w:ilvl="4" w:tplc="04090019" w:tentative="1">
+      <w:start w:val="1"/>
+      <w:numFmt w:val="lowerLetter"/>
+      <w:lvlText w:val="%5."/>
+      <w:lvlJc w:val="left"/>
+      <w:pPr>
+        <w:ind w:left="3600" w:hanging="360"/>
+      </w:pPr>
+    </w:lvl>
+    <w:lvl w:ilvl="5" w:tplc="0409001B" w:tentative="1">
+      <w:start w:val="1"/>
+      <w:numFmt w:val="lowerRoman"/>
+      <w:lvlText w:val="%6."/>
+      <w:lvlJc w:val="right"/>
+      <w:pPr>
+        <w:ind w:left="4320" w:hanging="180"/>
+      </w:pPr>
+    </w:lvl>
+    <w:lvl w:ilvl="6" w:tplc="0409000F" w:tentative="1">
+      <w:start w:val="1"/>
+      <w:numFmt w:val="decimal"/>
+      <w:lvlText w:val="%7."/>
+      <w:lvlJc w:val="left"/>
+      <w:pPr>
+        <w:ind w:left="5040" w:hanging="360"/>
+      </w:pPr>
+    </w:lvl>
+    <w:lvl w:ilvl="7" w:tplc="04090019" w:tentative="1">
+      <w:start w:val="1"/>
+      <w:numFmt w:val="lowerLetter"/>
+      <w:lvlText w:val="%8."/>
+      <w:lvlJc w:val="left"/>
+      <w:pPr>
+        <w:ind w:left="5760" w:hanging="360"/>
+      </w:pPr>
+    </w:lvl>
+    <w:lvl w:ilvl="8" w:tplc="0409001B" w:tentative="1">
+      <w:start w:val="1"/>
+      <w:numFmt w:val="lowerRoman"/>
+      <w:lvlText w:val="%9."/>
+      <w:lvlJc w:val="right"/>
+      <w:pPr>
+        <w:ind w:left="6480" w:hanging="180"/>
+      </w:pPr>
+    </w:lvl>
+  </w:abstractNum>
+  <w:abstractNum w:abstractNumId="11" w15:restartNumberingAfterBreak="0">
     <w:nsid w:val="67520E85"/>
     <w:multiLevelType w:val="hybridMultilevel"/>
     <w:tmpl w:val="1728B6E6"/>
@@ -3815,7 +4091,7 @@
       </w:pPr>
     </w:lvl>
   </w:abstractNum>
-  <w:abstractNum w:abstractNumId="10" w15:restartNumberingAfterBreak="0">
+  <w:abstractNum w:abstractNumId="12" w15:restartNumberingAfterBreak="0">
     <w:nsid w:val="74CC7F3B"/>
     <w:multiLevelType w:val="multilevel"/>
     <w:tmpl w:val="4809001D"/>
@@ -3901,10 +4177,10 @@
       </w:pPr>
     </w:lvl>
   </w:abstractNum>
-  <w:abstractNum w:abstractNumId="11" w15:restartNumberingAfterBreak="0">
+  <w:abstractNum w:abstractNumId="13" w15:restartNumberingAfterBreak="0">
     <w:nsid w:val="7F280001"/>
     <w:multiLevelType w:val="hybridMultilevel"/>
-    <w:tmpl w:val="1728B6E6"/>
+    <w:tmpl w:val="3E4E8B8E"/>
     <w:lvl w:ilvl="0" w:tplc="04090019">
       <w:start w:val="1"/>
       <w:numFmt w:val="lowerLetter"/>
@@ -3991,40 +4267,46 @@
     </w:lvl>
   </w:abstractNum>
   <w:num w:numId="1">
-    <w:abstractNumId w:val="1"/>
+    <w:abstractNumId w:val="2"/>
   </w:num>
   <w:num w:numId="2">
     <w:abstractNumId w:val="0"/>
   </w:num>
   <w:num w:numId="3">
+    <w:abstractNumId w:val="5"/>
+  </w:num>
+  <w:num w:numId="4">
+    <w:abstractNumId w:val="9"/>
+  </w:num>
+  <w:num w:numId="5">
     <w:abstractNumId w:val="4"/>
   </w:num>
-  <w:num w:numId="4">
+  <w:num w:numId="6">
+    <w:abstractNumId w:val="3"/>
+  </w:num>
+  <w:num w:numId="7">
+    <w:abstractNumId w:val="12"/>
+  </w:num>
+  <w:num w:numId="8">
+    <w:abstractNumId w:val="6"/>
+  </w:num>
+  <w:num w:numId="9">
+    <w:abstractNumId w:val="13"/>
+  </w:num>
+  <w:num w:numId="10">
+    <w:abstractNumId w:val="7"/>
+  </w:num>
+  <w:num w:numId="11">
+    <w:abstractNumId w:val="11"/>
+  </w:num>
+  <w:num w:numId="12">
     <w:abstractNumId w:val="8"/>
   </w:num>
-  <w:num w:numId="5">
-    <w:abstractNumId w:val="3"/>
-  </w:num>
-  <w:num w:numId="6">
-    <w:abstractNumId w:val="2"/>
-  </w:num>
-  <w:num w:numId="7">
+  <w:num w:numId="13">
     <w:abstractNumId w:val="10"/>
   </w:num>
-  <w:num w:numId="8">
-    <w:abstractNumId w:val="5"/>
-  </w:num>
-  <w:num w:numId="9">
-    <w:abstractNumId w:val="11"/>
-  </w:num>
-  <w:num w:numId="10">
-    <w:abstractNumId w:val="6"/>
-  </w:num>
-  <w:num w:numId="11">
-    <w:abstractNumId w:val="9"/>
-  </w:num>
-  <w:num w:numId="12">
-    <w:abstractNumId w:val="7"/>
+  <w:num w:numId="14">
+    <w:abstractNumId w:val="1"/>
   </w:num>
 </w:numbering>
 </file>
@@ -4495,7 +4777,6 @@
   <w:style w:type="character" w:default="1" w:styleId="DefaultParagraphFont">
     <w:name w:val="Default Paragraph Font"/>
     <w:uiPriority w:val="1"/>
-    <w:semiHidden/>
     <w:unhideWhenUsed/>
   </w:style>
   <w:style w:type="table" w:default="1" w:styleId="TableNormal">

</xml_diff>

<commit_message>
- updated project report
</commit_message>
<xml_diff>
--- a/Doc/Project Report Active Learning on the Cloud - PT4.docx
+++ b/Doc/Project Report Active Learning on the Cloud - PT4.docx
@@ -10,7 +10,6 @@
           <w:docPartUnique/>
         </w:docPartObj>
       </w:sdtPr>
-      <w:sdtEndPr/>
       <w:sdtContent>
         <w:p>
           <w:r>
@@ -380,7 +379,6 @@
                                     <w:dataBinding w:prefixMappings="xmlns:ns0='http://schemas.microsoft.com/office/2006/coverPageProps' " w:xpath="/ns0:CoverPageProperties[1]/ns0:CompanyEmail[1]" w:storeItemID="{55AF091B-3C7A-41E3-B477-F2FDAA23CFDA}"/>
                                     <w:text/>
                                   </w:sdtPr>
-                                  <w:sdtEndPr/>
                                   <w:sdtContent>
                                     <w:r>
                                       <w:rPr>
@@ -458,7 +456,6 @@
                               <w:dataBinding w:prefixMappings="xmlns:ns0='http://schemas.microsoft.com/office/2006/coverPageProps' " w:xpath="/ns0:CoverPageProperties[1]/ns0:CompanyEmail[1]" w:storeItemID="{55AF091B-3C7A-41E3-B477-F2FDAA23CFDA}"/>
                               <w:text/>
                             </w:sdtPr>
-                            <w:sdtEndPr/>
                             <w:sdtContent>
                               <w:r>
                                 <w:rPr>
@@ -583,7 +580,6 @@
                                   <w:dataBinding w:prefixMappings="xmlns:ns0='http://schemas.microsoft.com/office/2006/coverPageProps' " w:xpath="/ns0:CoverPageProperties[1]/ns0:Abstract[1]" w:storeItemID="{55AF091B-3C7A-41E3-B477-F2FDAA23CFDA}"/>
                                   <w:text w:multiLine="1"/>
                                 </w:sdtPr>
-                                <w:sdtEndPr/>
                                 <w:sdtContent>
                                   <w:p>
                                     <w:pPr>
@@ -760,7 +756,6 @@
                             <w:dataBinding w:prefixMappings="xmlns:ns0='http://schemas.microsoft.com/office/2006/coverPageProps' " w:xpath="/ns0:CoverPageProperties[1]/ns0:Abstract[1]" w:storeItemID="{55AF091B-3C7A-41E3-B477-F2FDAA23CFDA}"/>
                             <w:text w:multiLine="1"/>
                           </w:sdtPr>
-                          <w:sdtEndPr/>
                           <w:sdtContent>
                             <w:p>
                               <w:pPr>
@@ -996,7 +991,6 @@
                                   <w:dataBinding w:prefixMappings="xmlns:ns0='http://purl.org/dc/elements/1.1/' xmlns:ns1='http://schemas.openxmlformats.org/package/2006/metadata/core-properties' " w:xpath="/ns1:coreProperties[1]/ns0:subject[1]" w:storeItemID="{6C3C8BC8-F283-45AE-878A-BAB7291924A1}"/>
                                   <w:text/>
                                 </w:sdtPr>
-                                <w:sdtEndPr/>
                                 <w:sdtContent>
                                   <w:p>
                                     <w:pPr>
@@ -1014,23 +1008,7 @@
                                         <w:sz w:val="36"/>
                                         <w:szCs w:val="36"/>
                                       </w:rPr>
-                                      <w:t xml:space="preserve">Active Learning on the Cloud </w:t>
-                                    </w:r>
-                                    <w:r>
-                                      <w:rPr>
-                                        <w:color w:val="404040" w:themeColor="text1" w:themeTint="BF"/>
-                                        <w:sz w:val="36"/>
-                                        <w:szCs w:val="36"/>
-                                      </w:rPr>
-                                      <w:t xml:space="preserve">Project </w:t>
-                                    </w:r>
-                                    <w:r>
-                                      <w:rPr>
-                                        <w:color w:val="404040" w:themeColor="text1" w:themeTint="BF"/>
-                                        <w:sz w:val="36"/>
-                                        <w:szCs w:val="36"/>
-                                      </w:rPr>
-                                      <w:t>Report</w:t>
+                                      <w:t>Active Learning on the Cloud Project Report</w:t>
                                     </w:r>
                                   </w:p>
                                 </w:sdtContent>
@@ -1114,7 +1092,6 @@
                             <w:dataBinding w:prefixMappings="xmlns:ns0='http://purl.org/dc/elements/1.1/' xmlns:ns1='http://schemas.openxmlformats.org/package/2006/metadata/core-properties' " w:xpath="/ns1:coreProperties[1]/ns0:subject[1]" w:storeItemID="{6C3C8BC8-F283-45AE-878A-BAB7291924A1}"/>
                             <w:text/>
                           </w:sdtPr>
-                          <w:sdtEndPr/>
                           <w:sdtContent>
                             <w:p>
                               <w:pPr>
@@ -1132,23 +1109,7 @@
                                   <w:sz w:val="36"/>
                                   <w:szCs w:val="36"/>
                                 </w:rPr>
-                                <w:t xml:space="preserve">Active Learning on the Cloud </w:t>
-                              </w:r>
-                              <w:r>
-                                <w:rPr>
-                                  <w:color w:val="404040" w:themeColor="text1" w:themeTint="BF"/>
-                                  <w:sz w:val="36"/>
-                                  <w:szCs w:val="36"/>
-                                </w:rPr>
-                                <w:t xml:space="preserve">Project </w:t>
-                              </w:r>
-                              <w:r>
-                                <w:rPr>
-                                  <w:color w:val="404040" w:themeColor="text1" w:themeTint="BF"/>
-                                  <w:sz w:val="36"/>
-                                  <w:szCs w:val="36"/>
-                                </w:rPr>
-                                <w:t>Report</w:t>
+                                <w:t>Active Learning on the Cloud Project Report</w:t>
                               </w:r>
                             </w:p>
                           </w:sdtContent>
@@ -5636,13 +5597,7 @@
       </w:pPr>
       <w:r>
         <w:lastRenderedPageBreak/>
-        <w:t xml:space="preserve">App Service </w:t>
-      </w:r>
-      <w:r>
-        <w:t xml:space="preserve">Plan </w:t>
-      </w:r>
-      <w:r>
-        <w:t>Usage Alert</w:t>
+        <w:t>App Service Plan Usage Alert</w:t>
       </w:r>
     </w:p>
     <w:p>
@@ -6466,7 +6421,13 @@
         <w:ind w:left="360"/>
       </w:pPr>
       <w:r>
-        <w:t>A same SQL database is created in the target replication SQL server.</w:t>
+        <w:t>A SQL database</w:t>
+      </w:r>
+      <w:r>
+        <w:t xml:space="preserve"> with the same name</w:t>
+      </w:r>
+      <w:r>
+        <w:t xml:space="preserve"> is created in the target replication SQL server.</w:t>
       </w:r>
     </w:p>
     <w:p>
@@ -6602,8 +6563,6 @@
       <w:pPr>
         <w:ind w:firstLine="360"/>
       </w:pPr>
-      <w:bookmarkStart w:id="13" w:name="_GoBack"/>
-      <w:bookmarkEnd w:id="13"/>
       <w:r>
         <w:t>Go to Monitoring =&gt; Alert rules to add alert</w:t>
       </w:r>
@@ -6758,7 +6717,7 @@
           <w:sz w:val="36"/>
         </w:rPr>
       </w:pPr>
-      <w:bookmarkStart w:id="14" w:name="_Toc486770865"/>
+      <w:bookmarkStart w:id="13" w:name="_Toc486770865"/>
       <w:r>
         <w:rPr>
           <w:sz w:val="36"/>
@@ -6771,7 +6730,7 @@
         </w:rPr>
         <w:t xml:space="preserve"> Account</w:t>
       </w:r>
-      <w:bookmarkEnd w:id="14"/>
+      <w:bookmarkEnd w:id="13"/>
     </w:p>
     <w:p>
       <w:pPr>
@@ -6781,208 +6740,31 @@
           <w:numId w:val="10"/>
         </w:numPr>
       </w:pPr>
-      <w:bookmarkStart w:id="15" w:name="_Toc486770866"/>
+      <w:bookmarkStart w:id="14" w:name="_Toc486770866"/>
       <w:r>
         <w:t>Create Azure Storage Account</w:t>
       </w:r>
-      <w:bookmarkEnd w:id="15"/>
-    </w:p>
-    <w:p>
-      <w:r>
-        <w:t>Storage type: blob</w:t>
-      </w:r>
-    </w:p>
-    <w:p>
-      <w:pPr>
-        <w:pStyle w:val="Heading3"/>
-        <w:numPr>
-          <w:ilvl w:val="0"/>
-          <w:numId w:val="10"/>
-        </w:numPr>
-      </w:pPr>
-      <w:bookmarkStart w:id="16" w:name="_Toc486770867"/>
-      <w:r>
+      <w:bookmarkEnd w:id="14"/>
+    </w:p>
+    <w:p>
+      <w:pPr>
+        <w:ind w:firstLine="360"/>
+      </w:pPr>
+      <w:r>
+        <w:t xml:space="preserve">Create storage account </w:t>
+      </w:r>
+    </w:p>
+    <w:p>
+      <w:r>
+        <w:rPr>
+          <w:noProof/>
+        </w:rPr>
         <w:lastRenderedPageBreak/>
-        <w:t>Code change to utilize Blob Storage</w:t>
-      </w:r>
-      <w:bookmarkEnd w:id="16"/>
-    </w:p>
-    <w:p>
-      <w:pPr>
-        <w:pStyle w:val="Heading2"/>
-        <w:numPr>
-          <w:ilvl w:val="0"/>
-          <w:numId w:val="4"/>
-        </w:numPr>
-        <w:ind w:left="360"/>
-        <w:rPr>
-          <w:sz w:val="36"/>
-        </w:rPr>
-      </w:pPr>
-      <w:bookmarkStart w:id="17" w:name="_Toc486770868"/>
-      <w:r>
-        <w:rPr>
-          <w:sz w:val="36"/>
-        </w:rPr>
-        <w:t>Application Insights</w:t>
-      </w:r>
-      <w:bookmarkEnd w:id="17"/>
-    </w:p>
-    <w:p>
-      <w:pPr>
-        <w:pStyle w:val="Heading3"/>
-        <w:numPr>
-          <w:ilvl w:val="0"/>
-          <w:numId w:val="11"/>
-        </w:numPr>
-      </w:pPr>
-      <w:bookmarkStart w:id="18" w:name="_Toc486770869"/>
-      <w:r>
-        <w:t>Create Application Insights App</w:t>
-      </w:r>
-      <w:bookmarkEnd w:id="18"/>
-    </w:p>
-    <w:p>
-      <w:pPr>
-        <w:pStyle w:val="Heading3"/>
-        <w:numPr>
-          <w:ilvl w:val="0"/>
-          <w:numId w:val="11"/>
-        </w:numPr>
-      </w:pPr>
-      <w:bookmarkStart w:id="19" w:name="_Toc486770870"/>
-      <w:r>
-        <w:t>Code change to trigger page tracking</w:t>
-      </w:r>
-      <w:bookmarkEnd w:id="19"/>
-    </w:p>
-    <w:p>
-      <w:pPr>
-        <w:pStyle w:val="Heading2"/>
-        <w:numPr>
-          <w:ilvl w:val="0"/>
-          <w:numId w:val="4"/>
-        </w:numPr>
-        <w:ind w:left="360"/>
-        <w:rPr>
-          <w:sz w:val="36"/>
-        </w:rPr>
-      </w:pPr>
-      <w:bookmarkStart w:id="20" w:name="_Toc486770871"/>
-      <w:r>
-        <w:rPr>
-          <w:sz w:val="36"/>
-        </w:rPr>
-        <w:t>Traffic Manager</w:t>
-      </w:r>
-      <w:bookmarkEnd w:id="20"/>
-    </w:p>
-    <w:p>
-      <w:pPr>
-        <w:pStyle w:val="Heading3"/>
-        <w:numPr>
-          <w:ilvl w:val="0"/>
-          <w:numId w:val="12"/>
-        </w:numPr>
-      </w:pPr>
-      <w:bookmarkStart w:id="21" w:name="_Toc486770872"/>
-      <w:r>
-        <w:t>Create Traffic Manager Profile</w:t>
-      </w:r>
-      <w:bookmarkEnd w:id="21"/>
-    </w:p>
-    <w:p>
-      <w:pPr>
-        <w:ind w:left="360"/>
-      </w:pPr>
-      <w:r>
-        <w:t>Note: All the Web Apps must be min standard tier in order to be included in Traffic Manager monitoring and traffic forwarding.</w:t>
-      </w:r>
-    </w:p>
-    <w:p>
-      <w:pPr>
-        <w:ind w:left="360"/>
-      </w:pPr>
-    </w:p>
-    <w:p>
-      <w:pPr>
-        <w:pStyle w:val="Heading3"/>
-        <w:numPr>
-          <w:ilvl w:val="0"/>
-          <w:numId w:val="12"/>
-        </w:numPr>
-      </w:pPr>
-      <w:bookmarkStart w:id="22" w:name="_Toc486770873"/>
-      <w:r>
-        <w:t xml:space="preserve">Mode </w:t>
-      </w:r>
-      <w:r>
-        <w:t>Configuration</w:t>
-      </w:r>
-      <w:bookmarkEnd w:id="22"/>
-    </w:p>
-    <w:p>
-      <w:pPr>
-        <w:pStyle w:val="Heading3"/>
-        <w:numPr>
-          <w:ilvl w:val="0"/>
-          <w:numId w:val="12"/>
-        </w:numPr>
-      </w:pPr>
-      <w:bookmarkStart w:id="23" w:name="_Toc486770874"/>
-      <w:r>
-        <w:t>Add End Point</w:t>
-      </w:r>
-      <w:bookmarkEnd w:id="23"/>
-    </w:p>
-    <w:p>
-      <w:pPr>
-        <w:pStyle w:val="Heading2"/>
-        <w:numPr>
-          <w:ilvl w:val="0"/>
-          <w:numId w:val="4"/>
-        </w:numPr>
-        <w:ind w:left="360"/>
-        <w:rPr>
-          <w:sz w:val="36"/>
-        </w:rPr>
-      </w:pPr>
-      <w:bookmarkStart w:id="24" w:name="_Toc486770875"/>
-      <w:r>
-        <w:rPr>
-          <w:sz w:val="36"/>
-        </w:rPr>
-        <w:t>Cloud Performance Test</w:t>
-      </w:r>
-      <w:bookmarkEnd w:id="24"/>
-    </w:p>
-    <w:p>
-      <w:pPr>
-        <w:pStyle w:val="Heading3"/>
-        <w:numPr>
-          <w:ilvl w:val="0"/>
-          <w:numId w:val="14"/>
-        </w:numPr>
-      </w:pPr>
-      <w:bookmarkStart w:id="25" w:name="_Toc486770876"/>
-      <w:r>
-        <w:t>Visual Studio Performance Test Project</w:t>
-      </w:r>
-      <w:bookmarkEnd w:id="25"/>
-    </w:p>
-    <w:p>
-      <w:pPr>
-        <w:ind w:left="-450"/>
-      </w:pPr>
-      <w:r>
-        <w:rPr>
-          <w:noProof/>
-        </w:rPr>
         <w:drawing>
-          <wp:inline distT="0" distB="0" distL="0" distR="0" wp14:anchorId="7FD926A4" wp14:editId="5188840B">
-            <wp:extent cx="6076781" cy="2514600"/>
-            <wp:effectExtent l="0" t="0" r="635" b="0"/>
-            <wp:docPr id="3" name="Picture 3"/>
+          <wp:inline distT="0" distB="0" distL="0" distR="0" wp14:anchorId="3A3E914E" wp14:editId="5DA3446C">
+            <wp:extent cx="2164760" cy="2870053"/>
+            <wp:effectExtent l="0" t="0" r="6985" b="6985"/>
+            <wp:docPr id="57" name="Picture 57"/>
             <wp:cNvGraphicFramePr>
               <a:graphicFrameLocks xmlns:a="http://schemas.openxmlformats.org/drawingml/2006/main" noChangeAspect="1"/>
             </wp:cNvGraphicFramePr>
@@ -7002,7 +6784,7 @@
                   <pic:spPr>
                     <a:xfrm>
                       <a:off x="0" y="0"/>
-                      <a:ext cx="6094462" cy="2521917"/>
+                      <a:ext cx="2168186" cy="2874595"/>
                     </a:xfrm>
                     <a:prstGeom prst="rect">
                       <a:avLst/>
@@ -7017,55 +6799,10 @@
     </w:p>
     <w:p>
       <w:pPr>
-        <w:ind w:left="-450"/>
-      </w:pPr>
-    </w:p>
-    <w:p>
-      <w:pPr>
-        <w:ind w:left="-450"/>
-      </w:pPr>
-    </w:p>
-    <w:p>
-      <w:pPr>
-        <w:pStyle w:val="Heading2"/>
-        <w:numPr>
-          <w:ilvl w:val="0"/>
-          <w:numId w:val="4"/>
-        </w:numPr>
-        <w:ind w:left="360"/>
-        <w:rPr>
-          <w:sz w:val="36"/>
-        </w:rPr>
-      </w:pPr>
-      <w:bookmarkStart w:id="26" w:name="_Toc486770877"/>
-      <w:r>
-        <w:rPr>
-          <w:sz w:val="36"/>
-        </w:rPr>
-        <w:t>Azure Logic App</w:t>
-      </w:r>
-      <w:bookmarkEnd w:id="26"/>
-    </w:p>
-    <w:p>
-      <w:pPr>
-        <w:pStyle w:val="Heading3"/>
-        <w:numPr>
-          <w:ilvl w:val="0"/>
-          <w:numId w:val="6"/>
-        </w:numPr>
-      </w:pPr>
-      <w:bookmarkStart w:id="27" w:name="_Toc486770878"/>
-      <w:r>
-        <w:t>Data source preparation</w:t>
-      </w:r>
-      <w:bookmarkEnd w:id="27"/>
-    </w:p>
-    <w:p>
-      <w:pPr>
         <w:ind w:firstLine="360"/>
       </w:pPr>
       <w:r>
-        <w:t>MSSQL View to construct the HTML contents</w:t>
+        <w:t>Create storage container</w:t>
       </w:r>
     </w:p>
     <w:p>
@@ -7073,12 +6810,11 @@
         <w:rPr>
           <w:noProof/>
         </w:rPr>
-        <w:lastRenderedPageBreak/>
         <w:drawing>
-          <wp:inline distT="0" distB="0" distL="0" distR="0" wp14:anchorId="4825E556" wp14:editId="111C31B8">
-            <wp:extent cx="5453743" cy="2266300"/>
-            <wp:effectExtent l="0" t="0" r="0" b="1270"/>
-            <wp:docPr id="4" name="Picture 4"/>
+          <wp:inline distT="0" distB="0" distL="0" distR="0" wp14:anchorId="2AE8C9F7" wp14:editId="3A9052D1">
+            <wp:extent cx="2266667" cy="1752381"/>
+            <wp:effectExtent l="0" t="0" r="635" b="635"/>
+            <wp:docPr id="58" name="Picture 58"/>
             <wp:cNvGraphicFramePr>
               <a:graphicFrameLocks xmlns:a="http://schemas.openxmlformats.org/drawingml/2006/main" noChangeAspect="1"/>
             </wp:cNvGraphicFramePr>
@@ -7098,7 +6834,7 @@
                   <pic:spPr>
                     <a:xfrm>
                       <a:off x="0" y="0"/>
-                      <a:ext cx="5469798" cy="2272972"/>
+                      <a:ext cx="2266667" cy="1752381"/>
                     </a:xfrm>
                     <a:prstGeom prst="rect">
                       <a:avLst/>
@@ -7112,29 +6848,8 @@
       </w:r>
     </w:p>
     <w:p>
-      <w:pPr>
-        <w:pStyle w:val="Heading3"/>
-        <w:numPr>
-          <w:ilvl w:val="0"/>
-          <w:numId w:val="6"/>
-        </w:numPr>
-      </w:pPr>
-      <w:bookmarkStart w:id="28" w:name="_Toc486770879"/>
-      <w:r>
-        <w:t>Azure Logic App Creation</w:t>
-      </w:r>
-      <w:bookmarkEnd w:id="28"/>
-    </w:p>
-    <w:p>
-      <w:pPr>
-        <w:pStyle w:val="ListParagraph"/>
-        <w:numPr>
-          <w:ilvl w:val="0"/>
-          <w:numId w:val="18"/>
-        </w:numPr>
-      </w:pPr>
-      <w:r>
-        <w:t>Setup trigger</w:t>
+      <w:r>
+        <w:t>Choose blob for access type for the application to be able to access by the address of the file</w:t>
       </w:r>
     </w:p>
     <w:p>
@@ -7143,10 +6858,10 @@
           <w:noProof/>
         </w:rPr>
         <w:drawing>
-          <wp:inline distT="0" distB="0" distL="0" distR="0" wp14:anchorId="3C490466" wp14:editId="2559513A">
-            <wp:extent cx="4947557" cy="2524208"/>
-            <wp:effectExtent l="0" t="0" r="5715" b="0"/>
-            <wp:docPr id="14" name="Picture 14"/>
+          <wp:inline distT="0" distB="0" distL="0" distR="0" wp14:anchorId="344E480E" wp14:editId="7BAADF7C">
+            <wp:extent cx="3736883" cy="1723038"/>
+            <wp:effectExtent l="0" t="0" r="0" b="0"/>
+            <wp:docPr id="60" name="Picture 60"/>
             <wp:cNvGraphicFramePr>
               <a:graphicFrameLocks xmlns:a="http://schemas.openxmlformats.org/drawingml/2006/main" noChangeAspect="1"/>
             </wp:cNvGraphicFramePr>
@@ -7166,7 +6881,7 @@
                   <pic:spPr>
                     <a:xfrm>
                       <a:off x="0" y="0"/>
-                      <a:ext cx="4950605" cy="2525763"/>
+                      <a:ext cx="3743401" cy="1726043"/>
                     </a:xfrm>
                     <a:prstGeom prst="rect">
                       <a:avLst/>
@@ -7180,15 +6895,93 @@
       </w:r>
     </w:p>
     <w:p>
+      <w:pPr>
+        <w:pStyle w:val="Heading3"/>
+        <w:numPr>
+          <w:ilvl w:val="0"/>
+          <w:numId w:val="10"/>
+        </w:numPr>
+      </w:pPr>
+      <w:bookmarkStart w:id="15" w:name="_Toc486770867"/>
+      <w:r>
+        <w:t>Code change to utilize Blob Storage</w:t>
+      </w:r>
+      <w:bookmarkEnd w:id="15"/>
+    </w:p>
+    <w:p>
+      <w:r>
+        <w:t xml:space="preserve">Some amount of codes need to be written in order to upload the contents to Azure storage, download content from and delete from Azure storage. Please refer to the solution codes =&gt; </w:t>
+      </w:r>
+      <w:proofErr w:type="spellStart"/>
+      <w:r>
+        <w:t>ActiveLearning.Business</w:t>
+      </w:r>
+      <w:proofErr w:type="spellEnd"/>
+      <w:r>
+        <w:t xml:space="preserve"> =&gt; Common =&gt; </w:t>
+      </w:r>
+      <w:proofErr w:type="spellStart"/>
+      <w:r>
+        <w:t>Util.cs</w:t>
+      </w:r>
+      <w:proofErr w:type="spellEnd"/>
+    </w:p>
+    <w:p>
+      <w:pPr>
+        <w:pStyle w:val="Heading2"/>
+        <w:numPr>
+          <w:ilvl w:val="0"/>
+          <w:numId w:val="4"/>
+        </w:numPr>
+        <w:ind w:left="360"/>
+        <w:rPr>
+          <w:sz w:val="36"/>
+        </w:rPr>
+      </w:pPr>
+      <w:bookmarkStart w:id="16" w:name="_Toc486770868"/>
+      <w:r>
+        <w:rPr>
+          <w:sz w:val="36"/>
+        </w:rPr>
+        <w:t>Application Insights</w:t>
+      </w:r>
+      <w:bookmarkEnd w:id="16"/>
+    </w:p>
+    <w:p>
+      <w:pPr>
+        <w:pStyle w:val="Heading3"/>
+        <w:numPr>
+          <w:ilvl w:val="0"/>
+          <w:numId w:val="11"/>
+        </w:numPr>
+      </w:pPr>
+      <w:bookmarkStart w:id="17" w:name="_Toc486770869"/>
+      <w:r>
+        <w:t>Create Application Insights App</w:t>
+      </w:r>
+      <w:bookmarkEnd w:id="17"/>
+    </w:p>
+    <w:p>
+      <w:r>
+        <w:t>We will need to configure 2 times, for both the primary and secondary Web Apps.</w:t>
+      </w:r>
+    </w:p>
+    <w:p>
+      <w:r>
+        <w:lastRenderedPageBreak/>
+        <w:t>Go to Web App =&gt; monitoring =&gt; Application Insights</w:t>
+      </w:r>
+    </w:p>
+    <w:p>
       <w:r>
         <w:rPr>
           <w:noProof/>
         </w:rPr>
         <w:drawing>
-          <wp:inline distT="0" distB="0" distL="0" distR="0" wp14:anchorId="32F23FCF" wp14:editId="19566127">
-            <wp:extent cx="4885136" cy="2373086"/>
-            <wp:effectExtent l="0" t="0" r="0" b="8255"/>
-            <wp:docPr id="17" name="Picture 17"/>
+          <wp:inline distT="0" distB="0" distL="0" distR="0" wp14:anchorId="3F21274A" wp14:editId="21EBF54C">
+            <wp:extent cx="2253019" cy="1131108"/>
+            <wp:effectExtent l="0" t="0" r="0" b="0"/>
+            <wp:docPr id="61" name="Picture 61"/>
             <wp:cNvGraphicFramePr>
               <a:graphicFrameLocks xmlns:a="http://schemas.openxmlformats.org/drawingml/2006/main" noChangeAspect="1"/>
             </wp:cNvGraphicFramePr>
@@ -7208,7 +7001,7 @@
                   <pic:spPr>
                     <a:xfrm>
                       <a:off x="0" y="0"/>
-                      <a:ext cx="4896277" cy="2378498"/>
+                      <a:ext cx="2255069" cy="1132137"/>
                     </a:xfrm>
                     <a:prstGeom prst="rect">
                       <a:avLst/>
@@ -7222,28 +7015,15 @@
       </w:r>
     </w:p>
     <w:p>
-      <w:pPr>
-        <w:pStyle w:val="ListParagraph"/>
-        <w:numPr>
-          <w:ilvl w:val="0"/>
-          <w:numId w:val="18"/>
-        </w:numPr>
-      </w:pPr>
-      <w:r>
-        <w:t>Retrieve data</w:t>
-      </w:r>
-    </w:p>
-    <w:p>
       <w:r>
         <w:rPr>
           <w:noProof/>
         </w:rPr>
-        <w:lastRenderedPageBreak/>
         <w:drawing>
-          <wp:inline distT="0" distB="0" distL="0" distR="0" wp14:anchorId="2D23BE42" wp14:editId="3468B173">
-            <wp:extent cx="4142014" cy="2808432"/>
+          <wp:inline distT="0" distB="0" distL="0" distR="0" wp14:anchorId="2CF440E2" wp14:editId="02D223DE">
+            <wp:extent cx="4751709" cy="1053127"/>
             <wp:effectExtent l="0" t="0" r="0" b="0"/>
-            <wp:docPr id="20" name="Picture 20"/>
+            <wp:docPr id="62" name="Picture 62"/>
             <wp:cNvGraphicFramePr>
               <a:graphicFrameLocks xmlns:a="http://schemas.openxmlformats.org/drawingml/2006/main" noChangeAspect="1"/>
             </wp:cNvGraphicFramePr>
@@ -7263,7 +7043,7 @@
                   <pic:spPr>
                     <a:xfrm>
                       <a:off x="0" y="0"/>
-                      <a:ext cx="4150267" cy="2814028"/>
+                      <a:ext cx="4765682" cy="1056224"/>
                     </a:xfrm>
                     <a:prstGeom prst="rect">
                       <a:avLst/>
@@ -7276,17 +7056,21 @@
         </w:drawing>
       </w:r>
     </w:p>
-    <w:p/>
+    <w:p>
+      <w:r>
+        <w:t>Go to Application Insights =&gt; Investigate =&gt; Application map</w:t>
+      </w:r>
+    </w:p>
     <w:p>
       <w:r>
         <w:rPr>
           <w:noProof/>
         </w:rPr>
         <w:drawing>
-          <wp:inline distT="0" distB="0" distL="0" distR="0" wp14:anchorId="24F1AF83" wp14:editId="24F4C0A3">
-            <wp:extent cx="4359729" cy="1386747"/>
-            <wp:effectExtent l="0" t="0" r="3175" b="4445"/>
-            <wp:docPr id="23" name="Picture 23"/>
+          <wp:inline distT="0" distB="0" distL="0" distR="0" wp14:anchorId="149979A3" wp14:editId="0C6CC0B5">
+            <wp:extent cx="2029651" cy="1409480"/>
+            <wp:effectExtent l="0" t="0" r="8890" b="635"/>
+            <wp:docPr id="63" name="Picture 63"/>
             <wp:cNvGraphicFramePr>
               <a:graphicFrameLocks xmlns:a="http://schemas.openxmlformats.org/drawingml/2006/main" noChangeAspect="1"/>
             </wp:cNvGraphicFramePr>
@@ -7306,7 +7090,7 @@
                   <pic:spPr>
                     <a:xfrm>
                       <a:off x="0" y="0"/>
-                      <a:ext cx="4373844" cy="1391237"/>
+                      <a:ext cx="2034246" cy="1412671"/>
                     </a:xfrm>
                     <a:prstGeom prst="rect">
                       <a:avLst/>
@@ -7319,16 +7103,10 @@
         </w:drawing>
       </w:r>
     </w:p>
-    <w:p>
-      <w:pPr>
-        <w:pStyle w:val="ListParagraph"/>
-        <w:numPr>
-          <w:ilvl w:val="0"/>
-          <w:numId w:val="18"/>
-        </w:numPr>
-      </w:pPr>
-      <w:r>
-        <w:t>Process data and send email</w:t>
+    <w:p/>
+    <w:p>
+      <w:r>
+        <w:t>Start the monitoring.</w:t>
       </w:r>
     </w:p>
     <w:p>
@@ -7337,10 +7115,10 @@
           <w:noProof/>
         </w:rPr>
         <w:drawing>
-          <wp:inline distT="0" distB="0" distL="0" distR="0" wp14:anchorId="6EA00DEA" wp14:editId="0C7BE404">
-            <wp:extent cx="4550229" cy="2242851"/>
-            <wp:effectExtent l="0" t="0" r="3175" b="5080"/>
-            <wp:docPr id="26" name="Picture 26"/>
+          <wp:inline distT="0" distB="0" distL="0" distR="0" wp14:anchorId="2E5DC9AE" wp14:editId="07A78144">
+            <wp:extent cx="4002388" cy="2428985"/>
+            <wp:effectExtent l="0" t="0" r="0" b="0"/>
+            <wp:docPr id="128" name="Picture 128"/>
             <wp:cNvGraphicFramePr>
               <a:graphicFrameLocks xmlns:a="http://schemas.openxmlformats.org/drawingml/2006/main" noChangeAspect="1"/>
             </wp:cNvGraphicFramePr>
@@ -7360,7 +7138,7 @@
                   <pic:spPr>
                     <a:xfrm>
                       <a:off x="0" y="0"/>
-                      <a:ext cx="4558640" cy="2246997"/>
+                      <a:ext cx="4009670" cy="2433404"/>
                     </a:xfrm>
                     <a:prstGeom prst="rect">
                       <a:avLst/>
@@ -7373,17 +7151,55 @@
         </w:drawing>
       </w:r>
     </w:p>
-    <w:p>
+    <w:p/>
+    <w:p>
+      <w:pPr>
+        <w:pStyle w:val="Heading3"/>
+        <w:numPr>
+          <w:ilvl w:val="0"/>
+          <w:numId w:val="11"/>
+        </w:numPr>
+      </w:pPr>
+      <w:bookmarkStart w:id="18" w:name="_Toc486770870"/>
+      <w:r>
+        <w:t xml:space="preserve">Code change to trigger </w:t>
+      </w:r>
+      <w:r>
+        <w:t>client page</w:t>
+      </w:r>
+      <w:r>
+        <w:t xml:space="preserve"> tracking</w:t>
+      </w:r>
+      <w:bookmarkEnd w:id="18"/>
+    </w:p>
+    <w:p>
+      <w:pPr>
+        <w:ind w:left="360"/>
+      </w:pPr>
+      <w:r>
+        <w:t xml:space="preserve">Click on the Client box in the application map, and copy the </w:t>
+      </w:r>
+      <w:r>
+        <w:t>JavaScript</w:t>
+      </w:r>
+      <w:r>
+        <w:t xml:space="preserve"> code to your master page or any standalone frontend web pages.</w:t>
+      </w:r>
+    </w:p>
+    <w:p>
+      <w:pPr>
+        <w:ind w:left="360"/>
+      </w:pPr>
       <w:r>
         <w:rPr>
           <w:noProof/>
         </w:rPr>
         <w:lastRenderedPageBreak/>
         <w:drawing>
-          <wp:inline distT="0" distB="0" distL="0" distR="0" wp14:anchorId="5AB62AEC" wp14:editId="4D1BF46A">
-            <wp:extent cx="4322202" cy="3390900"/>
-            <wp:effectExtent l="0" t="0" r="2540" b="0"/>
-            <wp:docPr id="30" name="Picture 30"/>
+          <wp:inline distT="0" distB="0" distL="0" distR="0" wp14:anchorId="15B933DF" wp14:editId="1557C89C">
+            <wp:extent cx="4013614" cy="3430321"/>
+            <wp:effectExtent l="0" t="0" r="6350" b="0"/>
+            <wp:docPr id="129" name="Picture 129"/>
             <wp:cNvGraphicFramePr>
               <a:graphicFrameLocks xmlns:a="http://schemas.openxmlformats.org/drawingml/2006/main" noChangeAspect="1"/>
             </wp:cNvGraphicFramePr>
@@ -7403,7 +7219,7 @@
                   <pic:spPr>
                     <a:xfrm>
                       <a:off x="0" y="0"/>
-                      <a:ext cx="4334777" cy="3400766"/>
+                      <a:ext cx="4019192" cy="3435088"/>
                     </a:xfrm>
                     <a:prstGeom prst="rect">
                       <a:avLst/>
@@ -7417,15 +7233,41 @@
       </w:r>
     </w:p>
     <w:p>
+      <w:pPr>
+        <w:pStyle w:val="Heading3"/>
+        <w:numPr>
+          <w:ilvl w:val="0"/>
+          <w:numId w:val="11"/>
+        </w:numPr>
+      </w:pPr>
+      <w:r>
+        <w:t>Metrics monitoring</w:t>
+      </w:r>
+    </w:p>
+    <w:p>
+      <w:pPr>
+        <w:ind w:left="360"/>
+      </w:pPr>
+      <w:r>
+        <w:t>Go to the metric e</w:t>
+      </w:r>
+      <w:r>
+        <w:t>xplorer to customize the metric, and Pin to the dashboard</w:t>
+      </w:r>
+    </w:p>
+    <w:p>
+      <w:pPr>
+        <w:ind w:left="360"/>
+      </w:pPr>
       <w:r>
         <w:rPr>
           <w:noProof/>
         </w:rPr>
         <w:drawing>
-          <wp:inline distT="0" distB="0" distL="0" distR="0" wp14:anchorId="48F2486C" wp14:editId="212F1942">
-            <wp:extent cx="4234001" cy="3771900"/>
-            <wp:effectExtent l="0" t="0" r="0" b="0"/>
-            <wp:docPr id="33" name="Picture 33"/>
+          <wp:inline distT="0" distB="0" distL="0" distR="0" wp14:anchorId="73391B15" wp14:editId="53E06AFA">
+            <wp:extent cx="4798183" cy="2825963"/>
+            <wp:effectExtent l="0" t="0" r="2540" b="0"/>
+            <wp:docPr id="134" name="Picture 134"/>
             <wp:cNvGraphicFramePr>
               <a:graphicFrameLocks xmlns:a="http://schemas.openxmlformats.org/drawingml/2006/main" noChangeAspect="1"/>
             </wp:cNvGraphicFramePr>
@@ -7445,7 +7287,7 @@
                   <pic:spPr>
                     <a:xfrm>
                       <a:off x="0" y="0"/>
-                      <a:ext cx="4238470" cy="3775882"/>
+                      <a:ext cx="4808434" cy="2832000"/>
                     </a:xfrm>
                     <a:prstGeom prst="rect">
                       <a:avLst/>
@@ -7459,16 +7301,46 @@
       </w:r>
     </w:p>
     <w:p>
+      <w:pPr>
+        <w:pStyle w:val="Heading3"/>
+        <w:numPr>
+          <w:ilvl w:val="0"/>
+          <w:numId w:val="11"/>
+        </w:numPr>
+      </w:pPr>
+      <w:r>
+        <w:t>Analytics tool</w:t>
+      </w:r>
+    </w:p>
+    <w:p>
+      <w:pPr>
+        <w:ind w:left="360"/>
+      </w:pPr>
+      <w:r>
+        <w:t xml:space="preserve">The analytics tool </w:t>
+      </w:r>
+      <w:proofErr w:type="gramStart"/>
+      <w:r>
+        <w:t>provide</w:t>
+      </w:r>
+      <w:proofErr w:type="gramEnd"/>
+      <w:r>
+        <w:t xml:space="preserve"> more flexibility when building customized query in the metric data.</w:t>
+      </w:r>
+    </w:p>
+    <w:p>
+      <w:pPr>
+        <w:ind w:left="360"/>
+      </w:pPr>
       <w:r>
         <w:rPr>
           <w:noProof/>
         </w:rPr>
-        <w:lastRenderedPageBreak/>
         <w:drawing>
-          <wp:inline distT="0" distB="0" distL="0" distR="0" wp14:anchorId="4F46DD3F" wp14:editId="449EC2D6">
-            <wp:extent cx="4348843" cy="2535838"/>
+          <wp:inline distT="0" distB="0" distL="0" distR="0" wp14:anchorId="529B1F4E" wp14:editId="19283488">
+            <wp:extent cx="4313008" cy="1257639"/>
             <wp:effectExtent l="0" t="0" r="0" b="0"/>
-            <wp:docPr id="36" name="Picture 36"/>
+            <wp:docPr id="135" name="Picture 135"/>
             <wp:cNvGraphicFramePr>
               <a:graphicFrameLocks xmlns:a="http://schemas.openxmlformats.org/drawingml/2006/main" noChangeAspect="1"/>
             </wp:cNvGraphicFramePr>
@@ -7488,6 +7360,1065 @@
                   <pic:spPr>
                     <a:xfrm>
                       <a:off x="0" y="0"/>
+                      <a:ext cx="4333700" cy="1263673"/>
+                    </a:xfrm>
+                    <a:prstGeom prst="rect">
+                      <a:avLst/>
+                    </a:prstGeom>
+                  </pic:spPr>
+                </pic:pic>
+              </a:graphicData>
+            </a:graphic>
+          </wp:inline>
+        </w:drawing>
+      </w:r>
+    </w:p>
+    <w:p>
+      <w:pPr>
+        <w:ind w:left="360"/>
+        <w:rPr>
+          <w:rFonts w:hint="eastAsia"/>
+        </w:rPr>
+      </w:pPr>
+      <w:r>
+        <w:rPr>
+          <w:noProof/>
+        </w:rPr>
+        <w:lastRenderedPageBreak/>
+        <w:drawing>
+          <wp:inline distT="0" distB="0" distL="0" distR="0" wp14:anchorId="59EBB0FE" wp14:editId="2276257D">
+            <wp:extent cx="4573167" cy="3255329"/>
+            <wp:effectExtent l="0" t="0" r="0" b="2540"/>
+            <wp:docPr id="136" name="Picture 136"/>
+            <wp:cNvGraphicFramePr>
+              <a:graphicFrameLocks xmlns:a="http://schemas.openxmlformats.org/drawingml/2006/main" noChangeAspect="1"/>
+            </wp:cNvGraphicFramePr>
+            <a:graphic xmlns:a="http://schemas.openxmlformats.org/drawingml/2006/main">
+              <a:graphicData uri="http://schemas.openxmlformats.org/drawingml/2006/picture">
+                <pic:pic xmlns:pic="http://schemas.openxmlformats.org/drawingml/2006/picture">
+                  <pic:nvPicPr>
+                    <pic:cNvPr id="1" name=""/>
+                    <pic:cNvPicPr/>
+                  </pic:nvPicPr>
+                  <pic:blipFill>
+                    <a:blip r:embed="rId57"/>
+                    <a:stretch>
+                      <a:fillRect/>
+                    </a:stretch>
+                  </pic:blipFill>
+                  <pic:spPr>
+                    <a:xfrm>
+                      <a:off x="0" y="0"/>
+                      <a:ext cx="4578284" cy="3258971"/>
+                    </a:xfrm>
+                    <a:prstGeom prst="rect">
+                      <a:avLst/>
+                    </a:prstGeom>
+                  </pic:spPr>
+                </pic:pic>
+              </a:graphicData>
+            </a:graphic>
+          </wp:inline>
+        </w:drawing>
+      </w:r>
+    </w:p>
+    <w:p>
+      <w:pPr>
+        <w:pStyle w:val="Heading3"/>
+        <w:numPr>
+          <w:ilvl w:val="0"/>
+          <w:numId w:val="11"/>
+        </w:numPr>
+      </w:pPr>
+      <w:r>
+        <w:t>Live stream</w:t>
+      </w:r>
+    </w:p>
+    <w:p>
+      <w:pPr>
+        <w:ind w:left="360"/>
+      </w:pPr>
+      <w:r>
+        <w:rPr>
+          <w:noProof/>
+        </w:rPr>
+        <w:drawing>
+          <wp:inline distT="0" distB="0" distL="0" distR="0" wp14:anchorId="56238199" wp14:editId="138EFD95">
+            <wp:extent cx="1592642" cy="1638520"/>
+            <wp:effectExtent l="0" t="0" r="7620" b="0"/>
+            <wp:docPr id="138" name="Picture 138"/>
+            <wp:cNvGraphicFramePr>
+              <a:graphicFrameLocks xmlns:a="http://schemas.openxmlformats.org/drawingml/2006/main" noChangeAspect="1"/>
+            </wp:cNvGraphicFramePr>
+            <a:graphic xmlns:a="http://schemas.openxmlformats.org/drawingml/2006/main">
+              <a:graphicData uri="http://schemas.openxmlformats.org/drawingml/2006/picture">
+                <pic:pic xmlns:pic="http://schemas.openxmlformats.org/drawingml/2006/picture">
+                  <pic:nvPicPr>
+                    <pic:cNvPr id="1" name=""/>
+                    <pic:cNvPicPr/>
+                  </pic:nvPicPr>
+                  <pic:blipFill>
+                    <a:blip r:embed="rId58"/>
+                    <a:stretch>
+                      <a:fillRect/>
+                    </a:stretch>
+                  </pic:blipFill>
+                  <pic:spPr>
+                    <a:xfrm>
+                      <a:off x="0" y="0"/>
+                      <a:ext cx="1599670" cy="1645750"/>
+                    </a:xfrm>
+                    <a:prstGeom prst="rect">
+                      <a:avLst/>
+                    </a:prstGeom>
+                  </pic:spPr>
+                </pic:pic>
+              </a:graphicData>
+            </a:graphic>
+          </wp:inline>
+        </w:drawing>
+      </w:r>
+    </w:p>
+    <w:p>
+      <w:pPr>
+        <w:ind w:left="360"/>
+      </w:pPr>
+      <w:r>
+        <w:rPr>
+          <w:rFonts w:hint="eastAsia"/>
+        </w:rPr>
+        <w:t>Real</w:t>
+      </w:r>
+      <w:r>
+        <w:t>time requests</w:t>
+      </w:r>
+      <w:r>
+        <w:t xml:space="preserve"> and</w:t>
+      </w:r>
+      <w:r>
+        <w:t xml:space="preserve"> resource usage are shown, as well as exception</w:t>
+      </w:r>
+      <w:r>
+        <w:t>s</w:t>
+      </w:r>
+      <w:r>
+        <w:t xml:space="preserve">. It is very useful during a live event. Able to provide </w:t>
+      </w:r>
+      <w:r>
+        <w:t>real time</w:t>
+      </w:r>
+      <w:r>
+        <w:t xml:space="preserve"> performance of the application for the support team.</w:t>
+      </w:r>
+    </w:p>
+    <w:p>
+      <w:r>
+        <w:rPr>
+          <w:noProof/>
+        </w:rPr>
+        <w:drawing>
+          <wp:inline distT="0" distB="0" distL="0" distR="0" wp14:anchorId="46C5A98A" wp14:editId="06DC7892">
+            <wp:extent cx="5114286" cy="923810"/>
+            <wp:effectExtent l="0" t="0" r="0" b="0"/>
+            <wp:docPr id="131" name="Picture 131"/>
+            <wp:cNvGraphicFramePr>
+              <a:graphicFrameLocks xmlns:a="http://schemas.openxmlformats.org/drawingml/2006/main" noChangeAspect="1"/>
+            </wp:cNvGraphicFramePr>
+            <a:graphic xmlns:a="http://schemas.openxmlformats.org/drawingml/2006/main">
+              <a:graphicData uri="http://schemas.openxmlformats.org/drawingml/2006/picture">
+                <pic:pic xmlns:pic="http://schemas.openxmlformats.org/drawingml/2006/picture">
+                  <pic:nvPicPr>
+                    <pic:cNvPr id="1" name=""/>
+                    <pic:cNvPicPr/>
+                  </pic:nvPicPr>
+                  <pic:blipFill>
+                    <a:blip r:embed="rId59"/>
+                    <a:stretch>
+                      <a:fillRect/>
+                    </a:stretch>
+                  </pic:blipFill>
+                  <pic:spPr>
+                    <a:xfrm>
+                      <a:off x="0" y="0"/>
+                      <a:ext cx="5114286" cy="923810"/>
+                    </a:xfrm>
+                    <a:prstGeom prst="rect">
+                      <a:avLst/>
+                    </a:prstGeom>
+                  </pic:spPr>
+                </pic:pic>
+              </a:graphicData>
+            </a:graphic>
+          </wp:inline>
+        </w:drawing>
+      </w:r>
+    </w:p>
+    <w:p/>
+    <w:p>
+      <w:r>
+        <w:rPr>
+          <w:noProof/>
+        </w:rPr>
+        <w:lastRenderedPageBreak/>
+        <w:drawing>
+          <wp:inline distT="0" distB="0" distL="0" distR="0" wp14:anchorId="384A7080" wp14:editId="3AE27E54">
+            <wp:extent cx="3985304" cy="2726380"/>
+            <wp:effectExtent l="0" t="0" r="0" b="0"/>
+            <wp:docPr id="132" name="Picture 132"/>
+            <wp:cNvGraphicFramePr>
+              <a:graphicFrameLocks xmlns:a="http://schemas.openxmlformats.org/drawingml/2006/main" noChangeAspect="1"/>
+            </wp:cNvGraphicFramePr>
+            <a:graphic xmlns:a="http://schemas.openxmlformats.org/drawingml/2006/main">
+              <a:graphicData uri="http://schemas.openxmlformats.org/drawingml/2006/picture">
+                <pic:pic xmlns:pic="http://schemas.openxmlformats.org/drawingml/2006/picture">
+                  <pic:nvPicPr>
+                    <pic:cNvPr id="1" name=""/>
+                    <pic:cNvPicPr/>
+                  </pic:nvPicPr>
+                  <pic:blipFill>
+                    <a:blip r:embed="rId60"/>
+                    <a:stretch>
+                      <a:fillRect/>
+                    </a:stretch>
+                  </pic:blipFill>
+                  <pic:spPr>
+                    <a:xfrm>
+                      <a:off x="0" y="0"/>
+                      <a:ext cx="3991694" cy="2730752"/>
+                    </a:xfrm>
+                    <a:prstGeom prst="rect">
+                      <a:avLst/>
+                    </a:prstGeom>
+                  </pic:spPr>
+                </pic:pic>
+              </a:graphicData>
+            </a:graphic>
+          </wp:inline>
+        </w:drawing>
+      </w:r>
+    </w:p>
+    <w:p>
+      <w:pPr>
+        <w:pStyle w:val="Heading2"/>
+        <w:numPr>
+          <w:ilvl w:val="0"/>
+          <w:numId w:val="4"/>
+        </w:numPr>
+        <w:ind w:left="360"/>
+        <w:rPr>
+          <w:sz w:val="36"/>
+        </w:rPr>
+      </w:pPr>
+      <w:bookmarkStart w:id="19" w:name="_Toc486770871"/>
+      <w:r>
+        <w:rPr>
+          <w:sz w:val="36"/>
+        </w:rPr>
+        <w:t>Traffic Manager</w:t>
+      </w:r>
+      <w:bookmarkEnd w:id="19"/>
+    </w:p>
+    <w:p>
+      <w:pPr>
+        <w:pStyle w:val="Heading3"/>
+        <w:numPr>
+          <w:ilvl w:val="0"/>
+          <w:numId w:val="12"/>
+        </w:numPr>
+      </w:pPr>
+      <w:bookmarkStart w:id="20" w:name="_Toc486770872"/>
+      <w:r>
+        <w:t>Create Traffic Manager Profile</w:t>
+      </w:r>
+      <w:bookmarkEnd w:id="20"/>
+    </w:p>
+    <w:p>
+      <w:pPr>
+        <w:ind w:left="360"/>
+      </w:pPr>
+      <w:r>
+        <w:t>Note: All the Web Apps must be min standard tier in order to be included in Traffic Manager monitoring and traffic forwarding.</w:t>
+      </w:r>
+    </w:p>
+    <w:p>
+      <w:pPr>
+        <w:ind w:left="360"/>
+      </w:pPr>
+      <w:r>
+        <w:t>Choose Priority method for Geo Redundancy</w:t>
+      </w:r>
+    </w:p>
+    <w:p>
+      <w:pPr>
+        <w:ind w:left="360"/>
+      </w:pPr>
+      <w:r>
+        <w:rPr>
+          <w:noProof/>
+        </w:rPr>
+        <w:drawing>
+          <wp:inline distT="0" distB="0" distL="0" distR="0" wp14:anchorId="1C727D0B" wp14:editId="419EFE17">
+            <wp:extent cx="2212103" cy="2727343"/>
+            <wp:effectExtent l="0" t="0" r="0" b="0"/>
+            <wp:docPr id="139" name="Picture 139"/>
+            <wp:cNvGraphicFramePr>
+              <a:graphicFrameLocks xmlns:a="http://schemas.openxmlformats.org/drawingml/2006/main" noChangeAspect="1"/>
+            </wp:cNvGraphicFramePr>
+            <a:graphic xmlns:a="http://schemas.openxmlformats.org/drawingml/2006/main">
+              <a:graphicData uri="http://schemas.openxmlformats.org/drawingml/2006/picture">
+                <pic:pic xmlns:pic="http://schemas.openxmlformats.org/drawingml/2006/picture">
+                  <pic:nvPicPr>
+                    <pic:cNvPr id="1" name=""/>
+                    <pic:cNvPicPr/>
+                  </pic:nvPicPr>
+                  <pic:blipFill>
+                    <a:blip r:embed="rId61"/>
+                    <a:stretch>
+                      <a:fillRect/>
+                    </a:stretch>
+                  </pic:blipFill>
+                  <pic:spPr>
+                    <a:xfrm>
+                      <a:off x="0" y="0"/>
+                      <a:ext cx="2215282" cy="2731262"/>
+                    </a:xfrm>
+                    <a:prstGeom prst="rect">
+                      <a:avLst/>
+                    </a:prstGeom>
+                  </pic:spPr>
+                </pic:pic>
+              </a:graphicData>
+            </a:graphic>
+          </wp:inline>
+        </w:drawing>
+      </w:r>
+    </w:p>
+    <w:p>
+      <w:pPr>
+        <w:ind w:left="360"/>
+      </w:pPr>
+    </w:p>
+    <w:p>
+      <w:pPr>
+        <w:pStyle w:val="Heading3"/>
+        <w:numPr>
+          <w:ilvl w:val="0"/>
+          <w:numId w:val="12"/>
+        </w:numPr>
+      </w:pPr>
+      <w:bookmarkStart w:id="21" w:name="_Toc486770874"/>
+      <w:r>
+        <w:t>Add End Point</w:t>
+      </w:r>
+      <w:bookmarkEnd w:id="21"/>
+    </w:p>
+    <w:p>
+      <w:r>
+        <w:t>Add both Web Apps in the end point</w:t>
+      </w:r>
+    </w:p>
+    <w:p>
+      <w:r>
+        <w:rPr>
+          <w:noProof/>
+        </w:rPr>
+        <w:lastRenderedPageBreak/>
+        <w:drawing>
+          <wp:inline distT="0" distB="0" distL="0" distR="0" wp14:anchorId="43F6CEA7" wp14:editId="0AEDCBEC">
+            <wp:extent cx="2485714" cy="1600000"/>
+            <wp:effectExtent l="0" t="0" r="0" b="635"/>
+            <wp:docPr id="141" name="Picture 141"/>
+            <wp:cNvGraphicFramePr>
+              <a:graphicFrameLocks xmlns:a="http://schemas.openxmlformats.org/drawingml/2006/main" noChangeAspect="1"/>
+            </wp:cNvGraphicFramePr>
+            <a:graphic xmlns:a="http://schemas.openxmlformats.org/drawingml/2006/main">
+              <a:graphicData uri="http://schemas.openxmlformats.org/drawingml/2006/picture">
+                <pic:pic xmlns:pic="http://schemas.openxmlformats.org/drawingml/2006/picture">
+                  <pic:nvPicPr>
+                    <pic:cNvPr id="1" name=""/>
+                    <pic:cNvPicPr/>
+                  </pic:nvPicPr>
+                  <pic:blipFill>
+                    <a:blip r:embed="rId62"/>
+                    <a:stretch>
+                      <a:fillRect/>
+                    </a:stretch>
+                  </pic:blipFill>
+                  <pic:spPr>
+                    <a:xfrm>
+                      <a:off x="0" y="0"/>
+                      <a:ext cx="2485714" cy="1600000"/>
+                    </a:xfrm>
+                    <a:prstGeom prst="rect">
+                      <a:avLst/>
+                    </a:prstGeom>
+                  </pic:spPr>
+                </pic:pic>
+              </a:graphicData>
+            </a:graphic>
+          </wp:inline>
+        </w:drawing>
+      </w:r>
+    </w:p>
+    <w:p>
+      <w:r>
+        <w:rPr>
+          <w:rFonts w:hint="eastAsia"/>
+        </w:rPr>
+        <w:t>Small</w:t>
+      </w:r>
+      <w:r>
+        <w:t xml:space="preserve">er priority number denotes </w:t>
+      </w:r>
+      <w:r>
+        <w:t>higher priority</w:t>
+      </w:r>
+      <w:r>
+        <w:t>. Hence primary is 1, secondary is 2.</w:t>
+      </w:r>
+    </w:p>
+    <w:p>
+      <w:r>
+        <w:rPr>
+          <w:noProof/>
+        </w:rPr>
+        <w:drawing>
+          <wp:inline distT="0" distB="0" distL="0" distR="0" wp14:anchorId="61308FC8" wp14:editId="15B21FCC">
+            <wp:extent cx="3197757" cy="2360249"/>
+            <wp:effectExtent l="0" t="0" r="3175" b="2540"/>
+            <wp:docPr id="144" name="Picture 144"/>
+            <wp:cNvGraphicFramePr>
+              <a:graphicFrameLocks xmlns:a="http://schemas.openxmlformats.org/drawingml/2006/main" noChangeAspect="1"/>
+            </wp:cNvGraphicFramePr>
+            <a:graphic xmlns:a="http://schemas.openxmlformats.org/drawingml/2006/main">
+              <a:graphicData uri="http://schemas.openxmlformats.org/drawingml/2006/picture">
+                <pic:pic xmlns:pic="http://schemas.openxmlformats.org/drawingml/2006/picture">
+                  <pic:nvPicPr>
+                    <pic:cNvPr id="1" name=""/>
+                    <pic:cNvPicPr/>
+                  </pic:nvPicPr>
+                  <pic:blipFill>
+                    <a:blip r:embed="rId63"/>
+                    <a:stretch>
+                      <a:fillRect/>
+                    </a:stretch>
+                  </pic:blipFill>
+                  <pic:spPr>
+                    <a:xfrm>
+                      <a:off x="0" y="0"/>
+                      <a:ext cx="3205617" cy="2366050"/>
+                    </a:xfrm>
+                    <a:prstGeom prst="rect">
+                      <a:avLst/>
+                    </a:prstGeom>
+                  </pic:spPr>
+                </pic:pic>
+              </a:graphicData>
+            </a:graphic>
+          </wp:inline>
+        </w:drawing>
+      </w:r>
+    </w:p>
+    <w:p>
+      <w:pPr>
+        <w:rPr>
+          <w:rFonts w:hint="eastAsia"/>
+        </w:rPr>
+      </w:pPr>
+      <w:r>
+        <w:rPr>
+          <w:noProof/>
+        </w:rPr>
+        <w:drawing>
+          <wp:inline distT="0" distB="0" distL="0" distR="0" wp14:anchorId="4676EB19" wp14:editId="28B20B78">
+            <wp:extent cx="3768597" cy="1568648"/>
+            <wp:effectExtent l="0" t="0" r="3810" b="0"/>
+            <wp:docPr id="142" name="Picture 142"/>
+            <wp:cNvGraphicFramePr>
+              <a:graphicFrameLocks xmlns:a="http://schemas.openxmlformats.org/drawingml/2006/main" noChangeAspect="1"/>
+            </wp:cNvGraphicFramePr>
+            <a:graphic xmlns:a="http://schemas.openxmlformats.org/drawingml/2006/main">
+              <a:graphicData uri="http://schemas.openxmlformats.org/drawingml/2006/picture">
+                <pic:pic xmlns:pic="http://schemas.openxmlformats.org/drawingml/2006/picture">
+                  <pic:nvPicPr>
+                    <pic:cNvPr id="1" name=""/>
+                    <pic:cNvPicPr/>
+                  </pic:nvPicPr>
+                  <pic:blipFill>
+                    <a:blip r:embed="rId64"/>
+                    <a:stretch>
+                      <a:fillRect/>
+                    </a:stretch>
+                  </pic:blipFill>
+                  <pic:spPr>
+                    <a:xfrm>
+                      <a:off x="0" y="0"/>
+                      <a:ext cx="3773240" cy="1570580"/>
+                    </a:xfrm>
+                    <a:prstGeom prst="rect">
+                      <a:avLst/>
+                    </a:prstGeom>
+                  </pic:spPr>
+                </pic:pic>
+              </a:graphicData>
+            </a:graphic>
+          </wp:inline>
+        </w:drawing>
+      </w:r>
+    </w:p>
+    <w:p>
+      <w:pPr>
+        <w:pStyle w:val="Heading2"/>
+        <w:numPr>
+          <w:ilvl w:val="0"/>
+          <w:numId w:val="4"/>
+        </w:numPr>
+        <w:ind w:left="360"/>
+        <w:rPr>
+          <w:sz w:val="36"/>
+        </w:rPr>
+      </w:pPr>
+      <w:bookmarkStart w:id="22" w:name="_Toc486770875"/>
+      <w:r>
+        <w:rPr>
+          <w:sz w:val="36"/>
+        </w:rPr>
+        <w:lastRenderedPageBreak/>
+        <w:t>Cloud Performance Test</w:t>
+      </w:r>
+      <w:bookmarkEnd w:id="22"/>
+    </w:p>
+    <w:p>
+      <w:pPr>
+        <w:pStyle w:val="Heading3"/>
+        <w:numPr>
+          <w:ilvl w:val="0"/>
+          <w:numId w:val="14"/>
+        </w:numPr>
+      </w:pPr>
+      <w:bookmarkStart w:id="23" w:name="_Toc486770876"/>
+      <w:r>
+        <w:t>Visual Studio Performance Test Project</w:t>
+      </w:r>
+      <w:bookmarkEnd w:id="23"/>
+    </w:p>
+    <w:p>
+      <w:pPr>
+        <w:ind w:left="-450"/>
+      </w:pPr>
+      <w:r>
+        <w:rPr>
+          <w:noProof/>
+        </w:rPr>
+        <w:drawing>
+          <wp:inline distT="0" distB="0" distL="0" distR="0" wp14:anchorId="7FD926A4" wp14:editId="5188840B">
+            <wp:extent cx="6076781" cy="2514600"/>
+            <wp:effectExtent l="0" t="0" r="635" b="0"/>
+            <wp:docPr id="3" name="Picture 3"/>
+            <wp:cNvGraphicFramePr>
+              <a:graphicFrameLocks xmlns:a="http://schemas.openxmlformats.org/drawingml/2006/main" noChangeAspect="1"/>
+            </wp:cNvGraphicFramePr>
+            <a:graphic xmlns:a="http://schemas.openxmlformats.org/drawingml/2006/main">
+              <a:graphicData uri="http://schemas.openxmlformats.org/drawingml/2006/picture">
+                <pic:pic xmlns:pic="http://schemas.openxmlformats.org/drawingml/2006/picture">
+                  <pic:nvPicPr>
+                    <pic:cNvPr id="1" name=""/>
+                    <pic:cNvPicPr/>
+                  </pic:nvPicPr>
+                  <pic:blipFill>
+                    <a:blip r:embed="rId65"/>
+                    <a:stretch>
+                      <a:fillRect/>
+                    </a:stretch>
+                  </pic:blipFill>
+                  <pic:spPr>
+                    <a:xfrm>
+                      <a:off x="0" y="0"/>
+                      <a:ext cx="6094462" cy="2521917"/>
+                    </a:xfrm>
+                    <a:prstGeom prst="rect">
+                      <a:avLst/>
+                    </a:prstGeom>
+                  </pic:spPr>
+                </pic:pic>
+              </a:graphicData>
+            </a:graphic>
+          </wp:inline>
+        </w:drawing>
+      </w:r>
+    </w:p>
+    <w:p>
+      <w:pPr>
+        <w:ind w:left="-450"/>
+      </w:pPr>
+    </w:p>
+    <w:p>
+      <w:pPr>
+        <w:ind w:left="-450"/>
+      </w:pPr>
+    </w:p>
+    <w:p>
+      <w:pPr>
+        <w:pStyle w:val="Heading2"/>
+        <w:numPr>
+          <w:ilvl w:val="0"/>
+          <w:numId w:val="4"/>
+        </w:numPr>
+        <w:ind w:left="360"/>
+        <w:rPr>
+          <w:sz w:val="36"/>
+        </w:rPr>
+      </w:pPr>
+      <w:bookmarkStart w:id="24" w:name="_Toc486770877"/>
+      <w:r>
+        <w:rPr>
+          <w:sz w:val="36"/>
+        </w:rPr>
+        <w:t>Azure Logic App</w:t>
+      </w:r>
+      <w:bookmarkEnd w:id="24"/>
+    </w:p>
+    <w:p>
+      <w:pPr>
+        <w:pStyle w:val="Heading3"/>
+        <w:numPr>
+          <w:ilvl w:val="0"/>
+          <w:numId w:val="6"/>
+        </w:numPr>
+      </w:pPr>
+      <w:bookmarkStart w:id="25" w:name="_Toc486770878"/>
+      <w:r>
+        <w:t>Data source preparation</w:t>
+      </w:r>
+      <w:bookmarkEnd w:id="25"/>
+    </w:p>
+    <w:p>
+      <w:pPr>
+        <w:ind w:firstLine="360"/>
+      </w:pPr>
+      <w:r>
+        <w:t>MSSQL View to construct the HTML contents</w:t>
+      </w:r>
+    </w:p>
+    <w:p>
+      <w:r>
+        <w:rPr>
+          <w:noProof/>
+        </w:rPr>
+        <w:drawing>
+          <wp:inline distT="0" distB="0" distL="0" distR="0" wp14:anchorId="4825E556" wp14:editId="111C31B8">
+            <wp:extent cx="5453743" cy="2266300"/>
+            <wp:effectExtent l="0" t="0" r="0" b="1270"/>
+            <wp:docPr id="4" name="Picture 4"/>
+            <wp:cNvGraphicFramePr>
+              <a:graphicFrameLocks xmlns:a="http://schemas.openxmlformats.org/drawingml/2006/main" noChangeAspect="1"/>
+            </wp:cNvGraphicFramePr>
+            <a:graphic xmlns:a="http://schemas.openxmlformats.org/drawingml/2006/main">
+              <a:graphicData uri="http://schemas.openxmlformats.org/drawingml/2006/picture">
+                <pic:pic xmlns:pic="http://schemas.openxmlformats.org/drawingml/2006/picture">
+                  <pic:nvPicPr>
+                    <pic:cNvPr id="1" name=""/>
+                    <pic:cNvPicPr/>
+                  </pic:nvPicPr>
+                  <pic:blipFill>
+                    <a:blip r:embed="rId66"/>
+                    <a:stretch>
+                      <a:fillRect/>
+                    </a:stretch>
+                  </pic:blipFill>
+                  <pic:spPr>
+                    <a:xfrm>
+                      <a:off x="0" y="0"/>
+                      <a:ext cx="5469798" cy="2272972"/>
+                    </a:xfrm>
+                    <a:prstGeom prst="rect">
+                      <a:avLst/>
+                    </a:prstGeom>
+                  </pic:spPr>
+                </pic:pic>
+              </a:graphicData>
+            </a:graphic>
+          </wp:inline>
+        </w:drawing>
+      </w:r>
+    </w:p>
+    <w:p>
+      <w:pPr>
+        <w:pStyle w:val="Heading3"/>
+        <w:numPr>
+          <w:ilvl w:val="0"/>
+          <w:numId w:val="6"/>
+        </w:numPr>
+      </w:pPr>
+      <w:bookmarkStart w:id="26" w:name="_Toc486770879"/>
+      <w:r>
+        <w:t>Azure Logic App Creation</w:t>
+      </w:r>
+      <w:bookmarkEnd w:id="26"/>
+    </w:p>
+    <w:p>
+      <w:pPr>
+        <w:pStyle w:val="ListParagraph"/>
+        <w:numPr>
+          <w:ilvl w:val="0"/>
+          <w:numId w:val="18"/>
+        </w:numPr>
+      </w:pPr>
+      <w:r>
+        <w:t>Setup trigger</w:t>
+      </w:r>
+    </w:p>
+    <w:p>
+      <w:r>
+        <w:rPr>
+          <w:noProof/>
+        </w:rPr>
+        <w:lastRenderedPageBreak/>
+        <w:drawing>
+          <wp:inline distT="0" distB="0" distL="0" distR="0" wp14:anchorId="3C490466" wp14:editId="2559513A">
+            <wp:extent cx="4947557" cy="2524208"/>
+            <wp:effectExtent l="0" t="0" r="5715" b="0"/>
+            <wp:docPr id="14" name="Picture 14"/>
+            <wp:cNvGraphicFramePr>
+              <a:graphicFrameLocks xmlns:a="http://schemas.openxmlformats.org/drawingml/2006/main" noChangeAspect="1"/>
+            </wp:cNvGraphicFramePr>
+            <a:graphic xmlns:a="http://schemas.openxmlformats.org/drawingml/2006/main">
+              <a:graphicData uri="http://schemas.openxmlformats.org/drawingml/2006/picture">
+                <pic:pic xmlns:pic="http://schemas.openxmlformats.org/drawingml/2006/picture">
+                  <pic:nvPicPr>
+                    <pic:cNvPr id="1" name=""/>
+                    <pic:cNvPicPr/>
+                  </pic:nvPicPr>
+                  <pic:blipFill>
+                    <a:blip r:embed="rId67"/>
+                    <a:stretch>
+                      <a:fillRect/>
+                    </a:stretch>
+                  </pic:blipFill>
+                  <pic:spPr>
+                    <a:xfrm>
+                      <a:off x="0" y="0"/>
+                      <a:ext cx="4950605" cy="2525763"/>
+                    </a:xfrm>
+                    <a:prstGeom prst="rect">
+                      <a:avLst/>
+                    </a:prstGeom>
+                  </pic:spPr>
+                </pic:pic>
+              </a:graphicData>
+            </a:graphic>
+          </wp:inline>
+        </w:drawing>
+      </w:r>
+    </w:p>
+    <w:p>
+      <w:r>
+        <w:rPr>
+          <w:noProof/>
+        </w:rPr>
+        <w:drawing>
+          <wp:inline distT="0" distB="0" distL="0" distR="0" wp14:anchorId="32F23FCF" wp14:editId="19566127">
+            <wp:extent cx="4885136" cy="2373086"/>
+            <wp:effectExtent l="0" t="0" r="0" b="8255"/>
+            <wp:docPr id="17" name="Picture 17"/>
+            <wp:cNvGraphicFramePr>
+              <a:graphicFrameLocks xmlns:a="http://schemas.openxmlformats.org/drawingml/2006/main" noChangeAspect="1"/>
+            </wp:cNvGraphicFramePr>
+            <a:graphic xmlns:a="http://schemas.openxmlformats.org/drawingml/2006/main">
+              <a:graphicData uri="http://schemas.openxmlformats.org/drawingml/2006/picture">
+                <pic:pic xmlns:pic="http://schemas.openxmlformats.org/drawingml/2006/picture">
+                  <pic:nvPicPr>
+                    <pic:cNvPr id="1" name=""/>
+                    <pic:cNvPicPr/>
+                  </pic:nvPicPr>
+                  <pic:blipFill>
+                    <a:blip r:embed="rId68"/>
+                    <a:stretch>
+                      <a:fillRect/>
+                    </a:stretch>
+                  </pic:blipFill>
+                  <pic:spPr>
+                    <a:xfrm>
+                      <a:off x="0" y="0"/>
+                      <a:ext cx="4896277" cy="2378498"/>
+                    </a:xfrm>
+                    <a:prstGeom prst="rect">
+                      <a:avLst/>
+                    </a:prstGeom>
+                  </pic:spPr>
+                </pic:pic>
+              </a:graphicData>
+            </a:graphic>
+          </wp:inline>
+        </w:drawing>
+      </w:r>
+    </w:p>
+    <w:p>
+      <w:pPr>
+        <w:pStyle w:val="ListParagraph"/>
+        <w:numPr>
+          <w:ilvl w:val="0"/>
+          <w:numId w:val="18"/>
+        </w:numPr>
+      </w:pPr>
+      <w:r>
+        <w:t>Retrieve data</w:t>
+      </w:r>
+    </w:p>
+    <w:p>
+      <w:r>
+        <w:rPr>
+          <w:noProof/>
+        </w:rPr>
+        <w:drawing>
+          <wp:inline distT="0" distB="0" distL="0" distR="0" wp14:anchorId="2D23BE42" wp14:editId="3468B173">
+            <wp:extent cx="4142014" cy="2808432"/>
+            <wp:effectExtent l="0" t="0" r="0" b="0"/>
+            <wp:docPr id="20" name="Picture 20"/>
+            <wp:cNvGraphicFramePr>
+              <a:graphicFrameLocks xmlns:a="http://schemas.openxmlformats.org/drawingml/2006/main" noChangeAspect="1"/>
+            </wp:cNvGraphicFramePr>
+            <a:graphic xmlns:a="http://schemas.openxmlformats.org/drawingml/2006/main">
+              <a:graphicData uri="http://schemas.openxmlformats.org/drawingml/2006/picture">
+                <pic:pic xmlns:pic="http://schemas.openxmlformats.org/drawingml/2006/picture">
+                  <pic:nvPicPr>
+                    <pic:cNvPr id="1" name=""/>
+                    <pic:cNvPicPr/>
+                  </pic:nvPicPr>
+                  <pic:blipFill>
+                    <a:blip r:embed="rId69"/>
+                    <a:stretch>
+                      <a:fillRect/>
+                    </a:stretch>
+                  </pic:blipFill>
+                  <pic:spPr>
+                    <a:xfrm>
+                      <a:off x="0" y="0"/>
+                      <a:ext cx="4150267" cy="2814028"/>
+                    </a:xfrm>
+                    <a:prstGeom prst="rect">
+                      <a:avLst/>
+                    </a:prstGeom>
+                  </pic:spPr>
+                </pic:pic>
+              </a:graphicData>
+            </a:graphic>
+          </wp:inline>
+        </w:drawing>
+      </w:r>
+    </w:p>
+    <w:p/>
+    <w:p>
+      <w:r>
+        <w:rPr>
+          <w:noProof/>
+        </w:rPr>
+        <w:lastRenderedPageBreak/>
+        <w:drawing>
+          <wp:inline distT="0" distB="0" distL="0" distR="0" wp14:anchorId="24F1AF83" wp14:editId="24F4C0A3">
+            <wp:extent cx="4359729" cy="1386747"/>
+            <wp:effectExtent l="0" t="0" r="3175" b="4445"/>
+            <wp:docPr id="23" name="Picture 23"/>
+            <wp:cNvGraphicFramePr>
+              <a:graphicFrameLocks xmlns:a="http://schemas.openxmlformats.org/drawingml/2006/main" noChangeAspect="1"/>
+            </wp:cNvGraphicFramePr>
+            <a:graphic xmlns:a="http://schemas.openxmlformats.org/drawingml/2006/main">
+              <a:graphicData uri="http://schemas.openxmlformats.org/drawingml/2006/picture">
+                <pic:pic xmlns:pic="http://schemas.openxmlformats.org/drawingml/2006/picture">
+                  <pic:nvPicPr>
+                    <pic:cNvPr id="1" name=""/>
+                    <pic:cNvPicPr/>
+                  </pic:nvPicPr>
+                  <pic:blipFill>
+                    <a:blip r:embed="rId70"/>
+                    <a:stretch>
+                      <a:fillRect/>
+                    </a:stretch>
+                  </pic:blipFill>
+                  <pic:spPr>
+                    <a:xfrm>
+                      <a:off x="0" y="0"/>
+                      <a:ext cx="4373844" cy="1391237"/>
+                    </a:xfrm>
+                    <a:prstGeom prst="rect">
+                      <a:avLst/>
+                    </a:prstGeom>
+                  </pic:spPr>
+                </pic:pic>
+              </a:graphicData>
+            </a:graphic>
+          </wp:inline>
+        </w:drawing>
+      </w:r>
+    </w:p>
+    <w:p>
+      <w:pPr>
+        <w:pStyle w:val="ListParagraph"/>
+        <w:numPr>
+          <w:ilvl w:val="0"/>
+          <w:numId w:val="18"/>
+        </w:numPr>
+      </w:pPr>
+      <w:r>
+        <w:t>Process data and send email</w:t>
+      </w:r>
+    </w:p>
+    <w:p>
+      <w:r>
+        <w:rPr>
+          <w:noProof/>
+        </w:rPr>
+        <w:drawing>
+          <wp:inline distT="0" distB="0" distL="0" distR="0" wp14:anchorId="6EA00DEA" wp14:editId="0C7BE404">
+            <wp:extent cx="4550229" cy="2242851"/>
+            <wp:effectExtent l="0" t="0" r="3175" b="5080"/>
+            <wp:docPr id="26" name="Picture 26"/>
+            <wp:cNvGraphicFramePr>
+              <a:graphicFrameLocks xmlns:a="http://schemas.openxmlformats.org/drawingml/2006/main" noChangeAspect="1"/>
+            </wp:cNvGraphicFramePr>
+            <a:graphic xmlns:a="http://schemas.openxmlformats.org/drawingml/2006/main">
+              <a:graphicData uri="http://schemas.openxmlformats.org/drawingml/2006/picture">
+                <pic:pic xmlns:pic="http://schemas.openxmlformats.org/drawingml/2006/picture">
+                  <pic:nvPicPr>
+                    <pic:cNvPr id="1" name=""/>
+                    <pic:cNvPicPr/>
+                  </pic:nvPicPr>
+                  <pic:blipFill>
+                    <a:blip r:embed="rId71"/>
+                    <a:stretch>
+                      <a:fillRect/>
+                    </a:stretch>
+                  </pic:blipFill>
+                  <pic:spPr>
+                    <a:xfrm>
+                      <a:off x="0" y="0"/>
+                      <a:ext cx="4558640" cy="2246997"/>
+                    </a:xfrm>
+                    <a:prstGeom prst="rect">
+                      <a:avLst/>
+                    </a:prstGeom>
+                  </pic:spPr>
+                </pic:pic>
+              </a:graphicData>
+            </a:graphic>
+          </wp:inline>
+        </w:drawing>
+      </w:r>
+    </w:p>
+    <w:p>
+      <w:r>
+        <w:rPr>
+          <w:noProof/>
+        </w:rPr>
+        <w:drawing>
+          <wp:inline distT="0" distB="0" distL="0" distR="0" wp14:anchorId="5AB62AEC" wp14:editId="4D1BF46A">
+            <wp:extent cx="4322202" cy="3390900"/>
+            <wp:effectExtent l="0" t="0" r="2540" b="0"/>
+            <wp:docPr id="30" name="Picture 30"/>
+            <wp:cNvGraphicFramePr>
+              <a:graphicFrameLocks xmlns:a="http://schemas.openxmlformats.org/drawingml/2006/main" noChangeAspect="1"/>
+            </wp:cNvGraphicFramePr>
+            <a:graphic xmlns:a="http://schemas.openxmlformats.org/drawingml/2006/main">
+              <a:graphicData uri="http://schemas.openxmlformats.org/drawingml/2006/picture">
+                <pic:pic xmlns:pic="http://schemas.openxmlformats.org/drawingml/2006/picture">
+                  <pic:nvPicPr>
+                    <pic:cNvPr id="1" name=""/>
+                    <pic:cNvPicPr/>
+                  </pic:nvPicPr>
+                  <pic:blipFill>
+                    <a:blip r:embed="rId72"/>
+                    <a:stretch>
+                      <a:fillRect/>
+                    </a:stretch>
+                  </pic:blipFill>
+                  <pic:spPr>
+                    <a:xfrm>
+                      <a:off x="0" y="0"/>
+                      <a:ext cx="4334777" cy="3400766"/>
+                    </a:xfrm>
+                    <a:prstGeom prst="rect">
+                      <a:avLst/>
+                    </a:prstGeom>
+                  </pic:spPr>
+                </pic:pic>
+              </a:graphicData>
+            </a:graphic>
+          </wp:inline>
+        </w:drawing>
+      </w:r>
+    </w:p>
+    <w:p>
+      <w:r>
+        <w:rPr>
+          <w:noProof/>
+        </w:rPr>
+        <w:lastRenderedPageBreak/>
+        <w:drawing>
+          <wp:inline distT="0" distB="0" distL="0" distR="0" wp14:anchorId="48F2486C" wp14:editId="212F1942">
+            <wp:extent cx="4234001" cy="3771900"/>
+            <wp:effectExtent l="0" t="0" r="0" b="0"/>
+            <wp:docPr id="33" name="Picture 33"/>
+            <wp:cNvGraphicFramePr>
+              <a:graphicFrameLocks xmlns:a="http://schemas.openxmlformats.org/drawingml/2006/main" noChangeAspect="1"/>
+            </wp:cNvGraphicFramePr>
+            <a:graphic xmlns:a="http://schemas.openxmlformats.org/drawingml/2006/main">
+              <a:graphicData uri="http://schemas.openxmlformats.org/drawingml/2006/picture">
+                <pic:pic xmlns:pic="http://schemas.openxmlformats.org/drawingml/2006/picture">
+                  <pic:nvPicPr>
+                    <pic:cNvPr id="1" name=""/>
+                    <pic:cNvPicPr/>
+                  </pic:nvPicPr>
+                  <pic:blipFill>
+                    <a:blip r:embed="rId73"/>
+                    <a:stretch>
+                      <a:fillRect/>
+                    </a:stretch>
+                  </pic:blipFill>
+                  <pic:spPr>
+                    <a:xfrm>
+                      <a:off x="0" y="0"/>
+                      <a:ext cx="4238470" cy="3775882"/>
+                    </a:xfrm>
+                    <a:prstGeom prst="rect">
+                      <a:avLst/>
+                    </a:prstGeom>
+                  </pic:spPr>
+                </pic:pic>
+              </a:graphicData>
+            </a:graphic>
+          </wp:inline>
+        </w:drawing>
+      </w:r>
+    </w:p>
+    <w:p>
+      <w:r>
+        <w:rPr>
+          <w:noProof/>
+        </w:rPr>
+        <w:drawing>
+          <wp:inline distT="0" distB="0" distL="0" distR="0" wp14:anchorId="4F46DD3F" wp14:editId="449EC2D6">
+            <wp:extent cx="4348843" cy="2535838"/>
+            <wp:effectExtent l="0" t="0" r="0" b="0"/>
+            <wp:docPr id="36" name="Picture 36"/>
+            <wp:cNvGraphicFramePr>
+              <a:graphicFrameLocks xmlns:a="http://schemas.openxmlformats.org/drawingml/2006/main" noChangeAspect="1"/>
+            </wp:cNvGraphicFramePr>
+            <a:graphic xmlns:a="http://schemas.openxmlformats.org/drawingml/2006/main">
+              <a:graphicData uri="http://schemas.openxmlformats.org/drawingml/2006/picture">
+                <pic:pic xmlns:pic="http://schemas.openxmlformats.org/drawingml/2006/picture">
+                  <pic:nvPicPr>
+                    <pic:cNvPr id="1" name=""/>
+                    <pic:cNvPicPr/>
+                  </pic:nvPicPr>
+                  <pic:blipFill>
+                    <a:blip r:embed="rId74"/>
+                    <a:stretch>
+                      <a:fillRect/>
+                    </a:stretch>
+                  </pic:blipFill>
+                  <pic:spPr>
+                    <a:xfrm>
+                      <a:off x="0" y="0"/>
                       <a:ext cx="4352868" cy="2538185"/>
                     </a:xfrm>
                     <a:prstGeom prst="rect">
@@ -7514,7 +8445,7 @@
           <w:sz w:val="36"/>
         </w:rPr>
       </w:pPr>
-      <w:bookmarkStart w:id="29" w:name="_Toc486770880"/>
+      <w:bookmarkStart w:id="27" w:name="_Toc486770880"/>
       <w:r>
         <w:rPr>
           <w:sz w:val="36"/>
@@ -7527,7 +8458,7 @@
         </w:rPr>
         <w:t xml:space="preserve"> simulation</w:t>
       </w:r>
-      <w:bookmarkEnd w:id="29"/>
+      <w:bookmarkEnd w:id="27"/>
     </w:p>
     <w:p>
       <w:pPr>
@@ -7541,14 +8472,14 @@
           <w:sz w:val="36"/>
         </w:rPr>
       </w:pPr>
-      <w:bookmarkStart w:id="30" w:name="_Toc486770881"/>
+      <w:bookmarkStart w:id="28" w:name="_Toc486770881"/>
       <w:r>
         <w:rPr>
           <w:sz w:val="36"/>
         </w:rPr>
         <w:t>IIS Remote Management</w:t>
       </w:r>
-      <w:bookmarkEnd w:id="30"/>
+      <w:bookmarkEnd w:id="28"/>
     </w:p>
     <w:p/>
     <w:p>
@@ -7559,15 +8490,16 @@
           <w:sz w:val="44"/>
         </w:rPr>
       </w:pPr>
-      <w:bookmarkStart w:id="31" w:name="_Toc486770882"/>
+      <w:bookmarkStart w:id="29" w:name="_Toc486770882"/>
       <w:r>
         <w:rPr>
           <w:b/>
           <w:sz w:val="44"/>
         </w:rPr>
+        <w:lastRenderedPageBreak/>
         <w:t>Lesson learned and challenges faced</w:t>
       </w:r>
-      <w:bookmarkEnd w:id="31"/>
+      <w:bookmarkEnd w:id="29"/>
     </w:p>
     <w:p>
       <w:pPr>
@@ -7588,9 +8520,79 @@
         <w:t>Stateful application might lose user session after scaling out</w:t>
       </w:r>
     </w:p>
-    <w:p/>
+    <w:p>
+      <w:pPr>
+        <w:pStyle w:val="Heading2"/>
+        <w:numPr>
+          <w:ilvl w:val="0"/>
+          <w:numId w:val="17"/>
+        </w:numPr>
+        <w:ind w:left="426"/>
+        <w:rPr>
+          <w:sz w:val="36"/>
+        </w:rPr>
+      </w:pPr>
+      <w:r>
+        <w:rPr>
+          <w:sz w:val="36"/>
+        </w:rPr>
+        <w:t xml:space="preserve">Resource </w:t>
+      </w:r>
+      <w:r>
+        <w:rPr>
+          <w:sz w:val="36"/>
+        </w:rPr>
+        <w:t xml:space="preserve">requirement </w:t>
+      </w:r>
+    </w:p>
+    <w:p>
+      <w:r>
+        <w:t xml:space="preserve">For users without cloud experience, it will difficult to really estimate the resources needed to be provisioned. One way is to conduct load test. </w:t>
+      </w:r>
+      <w:r>
+        <w:t>However,</w:t>
+      </w:r>
+      <w:r>
+        <w:t xml:space="preserve"> the question could be how much could the real situation deviate from the load test, plus how much will it be considering the need for multiple load test. In short, where should we </w:t>
+      </w:r>
+      <w:bookmarkStart w:id="30" w:name="_GoBack"/>
+      <w:bookmarkEnd w:id="30"/>
+      <w:r>
+        <w:t>stop?</w:t>
+      </w:r>
+    </w:p>
+    <w:p>
+      <w:pPr>
+        <w:pStyle w:val="Heading2"/>
+        <w:numPr>
+          <w:ilvl w:val="0"/>
+          <w:numId w:val="17"/>
+        </w:numPr>
+        <w:ind w:left="426"/>
+        <w:rPr>
+          <w:sz w:val="36"/>
+        </w:rPr>
+      </w:pPr>
+      <w:r>
+        <w:rPr>
+          <w:sz w:val="36"/>
+        </w:rPr>
+        <w:t>Costing</w:t>
+      </w:r>
+    </w:p>
+    <w:p>
+      <w:r>
+        <w:t>Although cloud hosting seems reduce the Capex, it might end up even more costly than on-premises infra cost if resource planning and provisioning is not done properly.</w:t>
+      </w:r>
+    </w:p>
+    <w:p>
+      <w:pPr>
+        <w:pStyle w:val="Heading2"/>
+        <w:ind w:left="426"/>
+      </w:pPr>
+    </w:p>
     <w:sectPr>
-      <w:footerReference w:type="default" r:id="rId57"/>
+      <w:footerReference w:type="default" r:id="rId75"/>
       <w:pgSz w:w="11906" w:h="16838"/>
       <w:pgMar w:top="1440" w:right="1440" w:bottom="1440" w:left="1440" w:header="708" w:footer="708" w:gutter="0"/>
       <w:pgNumType w:start="0"/>
@@ -7637,7 +8639,6 @@
         <w:docPartUnique/>
       </w:docPartObj>
     </w:sdtPr>
-    <w:sdtEndPr/>
     <w:sdtContent>
       <w:sdt>
         <w:sdtPr>
@@ -7647,7 +8648,6 @@
             <w:docPartUnique/>
           </w:docPartObj>
         </w:sdtPr>
-        <w:sdtEndPr/>
         <w:sdtContent>
           <w:p>
             <w:pPr>
@@ -7688,7 +8688,7 @@
                 <w:bCs/>
                 <w:noProof/>
               </w:rPr>
-              <w:t>17</w:t>
+              <w:t>28</w:t>
             </w:r>
             <w:r>
               <w:rPr>
@@ -7733,7 +8733,7 @@
                 <w:bCs/>
                 <w:noProof/>
               </w:rPr>
-              <w:t>22</w:t>
+              <w:t>28</w:t>
             </w:r>
             <w:r>
               <w:rPr>
@@ -10523,7 +11523,7 @@
 </file>
 
 <file path=customXml/itemProps2.xml><?xml version="1.0" encoding="utf-8"?>
-<ds:datastoreItem xmlns:ds="http://schemas.openxmlformats.org/officeDocument/2006/customXml" ds:itemID="{CB9016FC-A654-40ED-880B-1F838AFF6F91}">
+<ds:datastoreItem xmlns:ds="http://schemas.openxmlformats.org/officeDocument/2006/customXml" ds:itemID="{095AD458-E09F-4C43-8CFD-0C1915F26757}">
   <ds:schemaRefs>
     <ds:schemaRef ds:uri="http://schemas.openxmlformats.org/officeDocument/2006/bibliography"/>
   </ds:schemaRefs>

</xml_diff>